<commit_message>
DEV controller, new DB models, doc
</commit_message>
<xml_diff>
--- a/doc/Doksi.docx
+++ b/doc/Doksi.docx
@@ -4,136 +4,282 @@
   <w:body>
     <w:p>
       <w:pPr>
-        <w:spacing w:after="500"/>
+        <w:spacing w:before="1200" w:after="120" w:line="300" w:lineRule="auto"/>
+        <w:rPr>
+          <w:b/>
+          <w:bCs/>
+          <w:sz w:val="28"/>
+          <w:szCs w:val="28"/>
+        </w:rPr>
+      </w:pPr>
+      <w:r>
+        <w:rPr>
+          <w:noProof/>
+        </w:rPr>
+        <w:drawing>
+          <wp:anchor distT="0" distB="0" distL="114300" distR="114300" simplePos="0" relativeHeight="251659264" behindDoc="0" locked="0" layoutInCell="1" allowOverlap="1" wp14:anchorId="45702AB7" wp14:editId="7B237C7A">
+            <wp:simplePos x="0" y="0"/>
+            <wp:positionH relativeFrom="margin">
+              <wp:posOffset>409575</wp:posOffset>
+            </wp:positionH>
+            <wp:positionV relativeFrom="paragraph">
+              <wp:posOffset>767080</wp:posOffset>
+            </wp:positionV>
+            <wp:extent cx="1194435" cy="1190625"/>
+            <wp:effectExtent l="0" t="0" r="5715" b="9525"/>
+            <wp:wrapSquare wrapText="bothSides"/>
+            <wp:docPr id="7" name="Kép 7"/>
+            <wp:cNvGraphicFramePr>
+              <a:graphicFrameLocks xmlns:a="http://schemas.openxmlformats.org/drawingml/2006/main" noChangeAspect="1"/>
+            </wp:cNvGraphicFramePr>
+            <a:graphic xmlns:a="http://schemas.openxmlformats.org/drawingml/2006/main">
+              <a:graphicData uri="http://schemas.openxmlformats.org/drawingml/2006/picture">
+                <pic:pic xmlns:pic="http://schemas.openxmlformats.org/drawingml/2006/picture">
+                  <pic:nvPicPr>
+                    <pic:cNvPr id="1" name=""/>
+                    <pic:cNvPicPr/>
+                  </pic:nvPicPr>
+                  <pic:blipFill>
+                    <a:blip r:embed="rId8" cstate="print">
+                      <a:extLst>
+                        <a:ext uri="{28A0092B-C50C-407E-A947-70E740481C1C}">
+                          <a14:useLocalDpi xmlns:a14="http://schemas.microsoft.com/office/drawing/2010/main" val="0"/>
+                        </a:ext>
+                      </a:extLst>
+                    </a:blip>
+                    <a:stretch>
+                      <a:fillRect/>
+                    </a:stretch>
+                  </pic:blipFill>
+                  <pic:spPr>
+                    <a:xfrm>
+                      <a:off x="0" y="0"/>
+                      <a:ext cx="1194435" cy="1190625"/>
+                    </a:xfrm>
+                    <a:prstGeom prst="rect">
+                      <a:avLst/>
+                    </a:prstGeom>
+                  </pic:spPr>
+                </pic:pic>
+              </a:graphicData>
+            </a:graphic>
+            <wp14:sizeRelH relativeFrom="page">
+              <wp14:pctWidth>0</wp14:pctWidth>
+            </wp14:sizeRelH>
+            <wp14:sizeRelV relativeFrom="page">
+              <wp14:pctHeight>0</wp14:pctHeight>
+            </wp14:sizeRelV>
+          </wp:anchor>
+        </w:drawing>
+      </w:r>
+      <w:r>
+        <w:rPr>
+          <w:b/>
+          <w:bCs/>
+          <w:sz w:val="28"/>
+          <w:szCs w:val="28"/>
+        </w:rPr>
+        <w:t>Eötvös Loránd Tudományegyetem</w:t>
+      </w:r>
+    </w:p>
+    <w:p>
+      <w:pPr>
+        <w:spacing w:after="120" w:line="300" w:lineRule="auto"/>
+        <w:rPr>
+          <w:b/>
+          <w:bCs/>
+          <w:sz w:val="28"/>
+          <w:szCs w:val="28"/>
+        </w:rPr>
+      </w:pPr>
+      <w:r>
+        <w:rPr>
+          <w:b/>
+          <w:bCs/>
+          <w:sz w:val="28"/>
+          <w:szCs w:val="28"/>
+        </w:rPr>
+        <w:t>Informatikai Kar</w:t>
+      </w:r>
+    </w:p>
+    <w:p>
+      <w:pPr>
+        <w:spacing w:after="120" w:line="300" w:lineRule="auto"/>
+        <w:rPr>
+          <w:b/>
+          <w:bCs/>
+          <w:sz w:val="28"/>
+          <w:szCs w:val="28"/>
+        </w:rPr>
+      </w:pPr>
+      <w:r>
+        <w:rPr>
+          <w:b/>
+          <w:bCs/>
+          <w:sz w:val="28"/>
+          <w:szCs w:val="28"/>
+        </w:rPr>
+        <w:t>Informatikatudományi Intézet</w:t>
+      </w:r>
+    </w:p>
+    <w:p>
+      <w:pPr>
+        <w:rPr>
+          <w:b/>
+          <w:bCs/>
+          <w:sz w:val="28"/>
+          <w:szCs w:val="28"/>
+        </w:rPr>
+      </w:pPr>
+      <w:r>
+        <w:rPr>
+          <w:b/>
+          <w:bCs/>
+          <w:sz w:val="28"/>
+          <w:szCs w:val="28"/>
+        </w:rPr>
+        <w:t>Programozáselmélet és Szoftvertechnológia Tanszék</w:t>
+      </w:r>
+    </w:p>
+    <w:p/>
+    <w:p>
+      <w:pPr>
+        <w:pStyle w:val="Cm"/>
+        <w:spacing w:before="2880" w:after="3600"/>
         <w:jc w:val="center"/>
-        <w:rPr>
-          <w:bCs/>
-          <w:sz w:val="32"/>
-        </w:rPr>
+      </w:pPr>
+      <w:r>
+        <w:t>Autós Portál</w:t>
+      </w:r>
+    </w:p>
+    <w:p>
+      <w:pPr>
+        <w:pStyle w:val="TmavezetSzerz"/>
+        <w:tabs>
+          <w:tab w:val="left" w:pos="567"/>
+        </w:tabs>
+        <w:rPr>
+          <w:szCs w:val="24"/>
+        </w:rPr>
+      </w:pPr>
+      <w:r>
+        <w:rPr>
+          <w:b w:val="0"/>
+          <w:bCs w:val="0"/>
+          <w:szCs w:val="24"/>
+          <w:u w:val="none"/>
+        </w:rPr>
+        <w:tab/>
+      </w:r>
+      <w:r>
+        <w:rPr>
+          <w:szCs w:val="24"/>
+        </w:rPr>
+        <w:t>Szerző:</w:t>
+      </w:r>
+      <w:r>
+        <w:rPr>
+          <w:b w:val="0"/>
+          <w:bCs w:val="0"/>
+          <w:szCs w:val="24"/>
+          <w:u w:val="none"/>
+        </w:rPr>
+        <w:tab/>
+      </w:r>
+      <w:r>
+        <w:rPr>
+          <w:szCs w:val="24"/>
+        </w:rPr>
+        <w:t>Témavezető</w:t>
+      </w:r>
+      <w:r>
+        <w:rPr>
+          <w:szCs w:val="24"/>
+        </w:rPr>
+        <w:t>:</w:t>
+      </w:r>
+    </w:p>
+    <w:p>
+      <w:pPr>
+        <w:pStyle w:val="TVSzNevek"/>
+        <w:tabs>
+          <w:tab w:val="left" w:pos="567"/>
+        </w:tabs>
+      </w:pPr>
+      <w:r>
+        <w:tab/>
+      </w:r>
+      <w:r>
+        <w:t>Vass-Horváth Balázs</w:t>
+      </w:r>
+      <w:r>
+        <w:tab/>
+      </w:r>
+      <w:r>
+        <w:t xml:space="preserve">Dr. </w:t>
+      </w:r>
+      <w:proofErr w:type="spellStart"/>
+      <w:r>
+        <w:t>Gludovátz</w:t>
+      </w:r>
+      <w:proofErr w:type="spellEnd"/>
+      <w:r>
+        <w:t xml:space="preserve"> Attila</w:t>
+      </w:r>
+    </w:p>
+    <w:p>
+      <w:pPr>
+        <w:pStyle w:val="TVSzNevek"/>
+        <w:tabs>
+          <w:tab w:val="left" w:pos="567"/>
+        </w:tabs>
+      </w:pPr>
+      <w:r>
+        <w:tab/>
+      </w:r>
+      <w:r>
+        <w:t xml:space="preserve">Programtervező informatikus </w:t>
+      </w:r>
+      <w:proofErr w:type="spellStart"/>
+      <w:r>
+        <w:t>BSc</w:t>
+      </w:r>
+      <w:proofErr w:type="spellEnd"/>
+      <w:r>
+        <w:t>.</w:t>
+      </w:r>
+      <w:r>
+        <w:tab/>
+      </w:r>
+      <w:r>
+        <w:t>egyetemi adjunktus</w:t>
+      </w:r>
+    </w:p>
+    <w:p>
+      <w:pPr>
+        <w:tabs>
+          <w:tab w:val="left" w:pos="5103"/>
+        </w:tabs>
+        <w:spacing w:before="600"/>
+        <w:jc w:val="center"/>
       </w:pPr>
       <w:r>
         <w:rPr>
           <w:rStyle w:val="Kiemels2"/>
-          <w:b w:val="0"/>
-          <w:sz w:val="32"/>
-        </w:rPr>
-        <w:t>Eötvös Loránd Tudományegyetem Informatikai Kar</w:t>
-      </w:r>
-    </w:p>
-    <w:p>
-      <w:pPr>
-        <w:pStyle w:val="Cm"/>
-        <w:spacing w:after="1000"/>
-        <w:jc w:val="center"/>
-      </w:pPr>
-      <w:r>
-        <w:t>Autós Portál</w:t>
-      </w:r>
-    </w:p>
-    <w:p>
-      <w:pPr>
-        <w:tabs>
-          <w:tab w:val="left" w:pos="993"/>
-          <w:tab w:val="left" w:pos="5670"/>
-        </w:tabs>
+        </w:rPr>
+        <w:t>Szombathely, 202</w:t>
+      </w:r>
+      <w:r>
+        <w:rPr>
+          <w:rStyle w:val="Kiemels2"/>
+        </w:rPr>
+        <w:t>4</w:t>
+      </w:r>
+      <w:r>
         <w:rPr>
           <w:b/>
           <w:sz w:val="32"/>
         </w:rPr>
-      </w:pPr>
-      <w:r>
-        <w:rPr>
-          <w:b/>
-          <w:sz w:val="32"/>
-        </w:rPr>
-        <w:tab/>
-        <w:t>Témavezető:</w:t>
-      </w:r>
-      <w:r>
-        <w:rPr>
-          <w:b/>
-          <w:sz w:val="32"/>
-        </w:rPr>
-        <w:tab/>
-        <w:t>Készítette:</w:t>
-      </w:r>
-    </w:p>
-    <w:p>
-      <w:pPr>
-        <w:tabs>
-          <w:tab w:val="left" w:pos="426"/>
-          <w:tab w:val="left" w:pos="4962"/>
-        </w:tabs>
-        <w:rPr>
-          <w:b/>
-          <w:sz w:val="32"/>
-        </w:rPr>
-      </w:pPr>
-      <w:r>
-        <w:rPr>
-          <w:b/>
-          <w:sz w:val="32"/>
-        </w:rPr>
-        <w:tab/>
-        <w:t xml:space="preserve">Dr. </w:t>
-      </w:r>
-      <w:proofErr w:type="spellStart"/>
-      <w:r>
-        <w:rPr>
-          <w:b/>
-          <w:sz w:val="32"/>
-        </w:rPr>
-        <w:t>Gludovátz</w:t>
-      </w:r>
-      <w:proofErr w:type="spellEnd"/>
-      <w:r>
-        <w:rPr>
-          <w:b/>
-          <w:sz w:val="32"/>
-        </w:rPr>
-        <w:t xml:space="preserve"> Attila</w:t>
-      </w:r>
-      <w:r>
-        <w:rPr>
-          <w:b/>
-          <w:sz w:val="32"/>
-        </w:rPr>
-        <w:tab/>
-        <w:t>Vass-Horváth Balázs</w:t>
-      </w:r>
-    </w:p>
-    <w:p>
-      <w:pPr>
-        <w:tabs>
-          <w:tab w:val="left" w:pos="5529"/>
-        </w:tabs>
-      </w:pPr>
-      <w:r>
-        <w:rPr>
-          <w:b/>
-          <w:sz w:val="32"/>
-        </w:rPr>
-        <w:tab/>
-      </w:r>
-      <w:r>
-        <w:rPr>
-          <w:sz w:val="28"/>
-        </w:rPr>
-        <w:t>b0xupt@inf.elte.hu</w:t>
-      </w:r>
-    </w:p>
-    <w:p>
-      <w:pPr>
-        <w:rPr>
-          <w:b/>
-          <w:sz w:val="32"/>
-        </w:rPr>
-      </w:pPr>
-      <w:r>
-        <w:rPr>
-          <w:b/>
-          <w:sz w:val="32"/>
-        </w:rPr>
         <w:br w:type="page"/>
       </w:r>
     </w:p>
@@ -142,22 +288,17 @@
         <w:pStyle w:val="Cmsor1"/>
       </w:pPr>
       <w:bookmarkStart w:id="0" w:name="_Toc137597480"/>
+      <w:bookmarkStart w:id="1" w:name="_Toc137648881"/>
       <w:r>
         <w:lastRenderedPageBreak/>
         <w:t>Tartalomjegyzék</w:t>
       </w:r>
       <w:bookmarkEnd w:id="0"/>
+      <w:bookmarkEnd w:id="1"/>
     </w:p>
     <w:sdt>
       <w:sdtPr>
-        <w:rPr>
-          <w:rFonts w:ascii="Times New Roman" w:eastAsiaTheme="minorHAnsi" w:hAnsi="Times New Roman" w:cstheme="minorBidi"/>
-          <w:color w:val="auto"/>
-          <w:sz w:val="24"/>
-          <w:szCs w:val="22"/>
-          <w:lang w:eastAsia="en-US"/>
-        </w:rPr>
-        <w:id w:val="1431234542"/>
+        <w:id w:val="785005592"/>
         <w:docPartObj>
           <w:docPartGallery w:val="Table of Contents"/>
           <w:docPartUnique/>
@@ -165,8 +306,13 @@
       </w:sdtPr>
       <w:sdtEndPr>
         <w:rPr>
+          <w:rFonts w:ascii="Times New Roman" w:eastAsiaTheme="minorHAnsi" w:hAnsi="Times New Roman" w:cstheme="minorBidi"/>
           <w:b/>
           <w:bCs/>
+          <w:color w:val="auto"/>
+          <w:sz w:val="24"/>
+          <w:szCs w:val="22"/>
+          <w:lang w:eastAsia="en-US"/>
         </w:rPr>
       </w:sdtEndPr>
       <w:sdtContent>
@@ -175,7 +321,7 @@
             <w:pStyle w:val="Tartalomjegyzkcmsora"/>
           </w:pPr>
           <w:r>
-            <w:t>Tartalomjegyzék</w:t>
+            <w:t>Tartalom</w:t>
           </w:r>
         </w:p>
         <w:p>
@@ -201,7 +347,7 @@
           <w:r>
             <w:fldChar w:fldCharType="separate"/>
           </w:r>
-          <w:hyperlink w:anchor="_Toc137597480" w:history="1">
+          <w:hyperlink w:anchor="_Toc137648881" w:history="1">
             <w:r>
               <w:rPr>
                 <w:rStyle w:val="Hiperhivatkozs"/>
@@ -244,7 +390,7 @@
                 <w:noProof/>
                 <w:webHidden/>
               </w:rPr>
-              <w:instrText xml:space="preserve"> PAGEREF _Toc137597480 \h </w:instrText>
+              <w:instrText xml:space="preserve"> PAGEREF _Toc137648881 \h </w:instrText>
             </w:r>
             <w:r>
               <w:rPr>
@@ -289,13 +435,13 @@
               <w:lang w:eastAsia="hu-HU"/>
             </w:rPr>
           </w:pPr>
-          <w:hyperlink w:anchor="_Toc137597481" w:history="1">
+          <w:hyperlink w:anchor="_Toc137648882" w:history="1">
             <w:r>
               <w:rPr>
                 <w:rStyle w:val="Hiperhivatkozs"/>
                 <w:noProof/>
               </w:rPr>
-              <w:t>2</w:t>
+              <w:t>1.</w:t>
             </w:r>
             <w:r>
               <w:rPr>
@@ -332,7 +478,7 @@
                 <w:noProof/>
                 <w:webHidden/>
               </w:rPr>
-              <w:instrText xml:space="preserve"> PAGEREF _Toc137597481 \h </w:instrText>
+              <w:instrText xml:space="preserve"> PAGEREF _Toc137648882 \h </w:instrText>
             </w:r>
             <w:r>
               <w:rPr>
@@ -352,7 +498,7 @@
                 <w:noProof/>
                 <w:webHidden/>
               </w:rPr>
-              <w:t>3</w:t>
+              <w:t>1</w:t>
             </w:r>
             <w:r>
               <w:rPr>
@@ -377,13 +523,13 @@
               <w:lang w:eastAsia="hu-HU"/>
             </w:rPr>
           </w:pPr>
-          <w:hyperlink w:anchor="_Toc137597482" w:history="1">
+          <w:hyperlink w:anchor="_Toc137648883" w:history="1">
             <w:r>
               <w:rPr>
                 <w:rStyle w:val="Hiperhivatkozs"/>
                 <w:noProof/>
               </w:rPr>
-              <w:t>2.1</w:t>
+              <w:t>1.1</w:t>
             </w:r>
             <w:r>
               <w:rPr>
@@ -420,7 +566,7 @@
                 <w:noProof/>
                 <w:webHidden/>
               </w:rPr>
-              <w:instrText xml:space="preserve"> PAGEREF _Toc137597482 \h </w:instrText>
+              <w:instrText xml:space="preserve"> PAGEREF _Toc137648883 \h </w:instrText>
             </w:r>
             <w:r>
               <w:rPr>
@@ -440,7 +586,7 @@
                 <w:noProof/>
                 <w:webHidden/>
               </w:rPr>
-              <w:t>3</w:t>
+              <w:t>1</w:t>
             </w:r>
             <w:r>
               <w:rPr>
@@ -465,13 +611,13 @@
               <w:lang w:eastAsia="hu-HU"/>
             </w:rPr>
           </w:pPr>
-          <w:hyperlink w:anchor="_Toc137597483" w:history="1">
+          <w:hyperlink w:anchor="_Toc137648884" w:history="1">
             <w:r>
               <w:rPr>
                 <w:rStyle w:val="Hiperhivatkozs"/>
                 <w:noProof/>
               </w:rPr>
-              <w:t>2.1.1</w:t>
+              <w:t>1.1.1</w:t>
             </w:r>
             <w:r>
               <w:rPr>
@@ -508,7 +654,7 @@
                 <w:noProof/>
                 <w:webHidden/>
               </w:rPr>
-              <w:instrText xml:space="preserve"> PAGEREF _Toc137597483 \h </w:instrText>
+              <w:instrText xml:space="preserve"> PAGEREF _Toc137648884 \h </w:instrText>
             </w:r>
             <w:r>
               <w:rPr>
@@ -528,7 +674,7 @@
                 <w:noProof/>
                 <w:webHidden/>
               </w:rPr>
-              <w:t>3</w:t>
+              <w:t>1</w:t>
             </w:r>
             <w:r>
               <w:rPr>
@@ -553,13 +699,13 @@
               <w:lang w:eastAsia="hu-HU"/>
             </w:rPr>
           </w:pPr>
-          <w:hyperlink w:anchor="_Toc137597484" w:history="1">
+          <w:hyperlink w:anchor="_Toc137648885" w:history="1">
             <w:r>
               <w:rPr>
                 <w:rStyle w:val="Hiperhivatkozs"/>
                 <w:noProof/>
               </w:rPr>
-              <w:t>2.1.2</w:t>
+              <w:t>1.1.2</w:t>
             </w:r>
             <w:r>
               <w:rPr>
@@ -596,7 +742,7 @@
                 <w:noProof/>
                 <w:webHidden/>
               </w:rPr>
-              <w:instrText xml:space="preserve"> PAGEREF _Toc137597484 \h </w:instrText>
+              <w:instrText xml:space="preserve"> PAGEREF _Toc137648885 \h </w:instrText>
             </w:r>
             <w:r>
               <w:rPr>
@@ -616,7 +762,7 @@
                 <w:noProof/>
                 <w:webHidden/>
               </w:rPr>
-              <w:t>3</w:t>
+              <w:t>1</w:t>
             </w:r>
             <w:r>
               <w:rPr>
@@ -641,13 +787,13 @@
               <w:lang w:eastAsia="hu-HU"/>
             </w:rPr>
           </w:pPr>
-          <w:hyperlink w:anchor="_Toc137597485" w:history="1">
+          <w:hyperlink w:anchor="_Toc137648886" w:history="1">
             <w:r>
               <w:rPr>
                 <w:rStyle w:val="Hiperhivatkozs"/>
                 <w:noProof/>
               </w:rPr>
-              <w:t>2.1.3</w:t>
+              <w:t>1.1.3</w:t>
             </w:r>
             <w:r>
               <w:rPr>
@@ -684,7 +830,7 @@
                 <w:noProof/>
                 <w:webHidden/>
               </w:rPr>
-              <w:instrText xml:space="preserve"> PAGEREF _Toc137597485 \h </w:instrText>
+              <w:instrText xml:space="preserve"> PAGEREF _Toc137648886 \h </w:instrText>
             </w:r>
             <w:r>
               <w:rPr>
@@ -704,7 +850,7 @@
                 <w:noProof/>
                 <w:webHidden/>
               </w:rPr>
-              <w:t>3</w:t>
+              <w:t>1</w:t>
             </w:r>
             <w:r>
               <w:rPr>
@@ -729,13 +875,13 @@
               <w:lang w:eastAsia="hu-HU"/>
             </w:rPr>
           </w:pPr>
-          <w:hyperlink w:anchor="_Toc137597486" w:history="1">
+          <w:hyperlink w:anchor="_Toc137648887" w:history="1">
             <w:r>
               <w:rPr>
                 <w:rStyle w:val="Hiperhivatkozs"/>
                 <w:noProof/>
               </w:rPr>
-              <w:t>2.1.4</w:t>
+              <w:t>1.1.4</w:t>
             </w:r>
             <w:r>
               <w:rPr>
@@ -772,7 +918,7 @@
                 <w:noProof/>
                 <w:webHidden/>
               </w:rPr>
-              <w:instrText xml:space="preserve"> PAGEREF _Toc137597486 \h </w:instrText>
+              <w:instrText xml:space="preserve"> PAGEREF _Toc137648887 \h </w:instrText>
             </w:r>
             <w:r>
               <w:rPr>
@@ -792,7 +938,7 @@
                 <w:noProof/>
                 <w:webHidden/>
               </w:rPr>
-              <w:t>4</w:t>
+              <w:t>2</w:t>
             </w:r>
             <w:r>
               <w:rPr>
@@ -817,13 +963,13 @@
               <w:lang w:eastAsia="hu-HU"/>
             </w:rPr>
           </w:pPr>
-          <w:hyperlink w:anchor="_Toc137597487" w:history="1">
+          <w:hyperlink w:anchor="_Toc137648888" w:history="1">
             <w:r>
               <w:rPr>
                 <w:rStyle w:val="Hiperhivatkozs"/>
                 <w:noProof/>
               </w:rPr>
-              <w:t>2.1.5</w:t>
+              <w:t>1.1.5</w:t>
             </w:r>
             <w:r>
               <w:rPr>
@@ -860,7 +1006,7 @@
                 <w:noProof/>
                 <w:webHidden/>
               </w:rPr>
-              <w:instrText xml:space="preserve"> PAGEREF _Toc137597487 \h </w:instrText>
+              <w:instrText xml:space="preserve"> PAGEREF _Toc137648888 \h </w:instrText>
             </w:r>
             <w:r>
               <w:rPr>
@@ -880,7 +1026,7 @@
                 <w:noProof/>
                 <w:webHidden/>
               </w:rPr>
-              <w:t>4</w:t>
+              <w:t>2</w:t>
             </w:r>
             <w:r>
               <w:rPr>
@@ -905,13 +1051,13 @@
               <w:lang w:eastAsia="hu-HU"/>
             </w:rPr>
           </w:pPr>
-          <w:hyperlink w:anchor="_Toc137597488" w:history="1">
+          <w:hyperlink w:anchor="_Toc137648889" w:history="1">
             <w:r>
               <w:rPr>
                 <w:rStyle w:val="Hiperhivatkozs"/>
                 <w:noProof/>
               </w:rPr>
-              <w:t>2.1.6</w:t>
+              <w:t>1.1.6</w:t>
             </w:r>
             <w:r>
               <w:rPr>
@@ -948,7 +1094,7 @@
                 <w:noProof/>
                 <w:webHidden/>
               </w:rPr>
-              <w:instrText xml:space="preserve"> PAGEREF _Toc137597488 \h </w:instrText>
+              <w:instrText xml:space="preserve"> PAGEREF _Toc137648889 \h </w:instrText>
             </w:r>
             <w:r>
               <w:rPr>
@@ -968,7 +1114,7 @@
                 <w:noProof/>
                 <w:webHidden/>
               </w:rPr>
-              <w:t>5</w:t>
+              <w:t>3</w:t>
             </w:r>
             <w:r>
               <w:rPr>
@@ -993,13 +1139,13 @@
               <w:lang w:eastAsia="hu-HU"/>
             </w:rPr>
           </w:pPr>
-          <w:hyperlink w:anchor="_Toc137597489" w:history="1">
+          <w:hyperlink w:anchor="_Toc137648890" w:history="1">
             <w:r>
               <w:rPr>
                 <w:rStyle w:val="Hiperhivatkozs"/>
                 <w:noProof/>
               </w:rPr>
-              <w:t>2.1.7</w:t>
+              <w:t>1.1.7</w:t>
             </w:r>
             <w:r>
               <w:rPr>
@@ -1036,7 +1182,7 @@
                 <w:noProof/>
                 <w:webHidden/>
               </w:rPr>
-              <w:instrText xml:space="preserve"> PAGEREF _Toc137597489 \h </w:instrText>
+              <w:instrText xml:space="preserve"> PAGEREF _Toc137648890 \h </w:instrText>
             </w:r>
             <w:r>
               <w:rPr>
@@ -1056,7 +1202,7 @@
                 <w:noProof/>
                 <w:webHidden/>
               </w:rPr>
-              <w:t>5</w:t>
+              <w:t>3</w:t>
             </w:r>
             <w:r>
               <w:rPr>
@@ -1081,13 +1227,13 @@
               <w:lang w:eastAsia="hu-HU"/>
             </w:rPr>
           </w:pPr>
-          <w:hyperlink w:anchor="_Toc137597490" w:history="1">
+          <w:hyperlink w:anchor="_Toc137648891" w:history="1">
             <w:r>
               <w:rPr>
                 <w:rStyle w:val="Hiperhivatkozs"/>
                 <w:noProof/>
               </w:rPr>
-              <w:t>2.2</w:t>
+              <w:t>1.2</w:t>
             </w:r>
             <w:r>
               <w:rPr>
@@ -1124,7 +1270,7 @@
                 <w:noProof/>
                 <w:webHidden/>
               </w:rPr>
-              <w:instrText xml:space="preserve"> PAGEREF _Toc137597490 \h </w:instrText>
+              <w:instrText xml:space="preserve"> PAGEREF _Toc137648891 \h </w:instrText>
             </w:r>
             <w:r>
               <w:rPr>
@@ -1144,7 +1290,7 @@
                 <w:noProof/>
                 <w:webHidden/>
               </w:rPr>
-              <w:t>7</w:t>
+              <w:t>5</w:t>
             </w:r>
             <w:r>
               <w:rPr>
@@ -1169,13 +1315,13 @@
               <w:lang w:eastAsia="hu-HU"/>
             </w:rPr>
           </w:pPr>
-          <w:hyperlink w:anchor="_Toc137597491" w:history="1">
+          <w:hyperlink w:anchor="_Toc137648892" w:history="1">
             <w:r>
               <w:rPr>
                 <w:rStyle w:val="Hiperhivatkozs"/>
                 <w:noProof/>
               </w:rPr>
-              <w:t>2.2.1</w:t>
+              <w:t>1.2.1</w:t>
             </w:r>
             <w:r>
               <w:rPr>
@@ -1212,7 +1358,7 @@
                 <w:noProof/>
                 <w:webHidden/>
               </w:rPr>
-              <w:instrText xml:space="preserve"> PAGEREF _Toc137597491 \h </w:instrText>
+              <w:instrText xml:space="preserve"> PAGEREF _Toc137648892 \h </w:instrText>
             </w:r>
             <w:r>
               <w:rPr>
@@ -1232,7 +1378,7 @@
                 <w:noProof/>
                 <w:webHidden/>
               </w:rPr>
-              <w:t>7</w:t>
+              <w:t>5</w:t>
             </w:r>
             <w:r>
               <w:rPr>
@@ -1257,13 +1403,13 @@
               <w:lang w:eastAsia="hu-HU"/>
             </w:rPr>
           </w:pPr>
-          <w:hyperlink w:anchor="_Toc137597492" w:history="1">
+          <w:hyperlink w:anchor="_Toc137648893" w:history="1">
             <w:r>
               <w:rPr>
                 <w:rStyle w:val="Hiperhivatkozs"/>
                 <w:noProof/>
               </w:rPr>
-              <w:t>2.2.2</w:t>
+              <w:t>1.2.2</w:t>
             </w:r>
             <w:r>
               <w:rPr>
@@ -1300,7 +1446,7 @@
                 <w:noProof/>
                 <w:webHidden/>
               </w:rPr>
-              <w:instrText xml:space="preserve"> PAGEREF _Toc137597492 \h </w:instrText>
+              <w:instrText xml:space="preserve"> PAGEREF _Toc137648893 \h </w:instrText>
             </w:r>
             <w:r>
               <w:rPr>
@@ -1320,7 +1466,7 @@
                 <w:noProof/>
                 <w:webHidden/>
               </w:rPr>
-              <w:t>7</w:t>
+              <w:t>5</w:t>
             </w:r>
             <w:r>
               <w:rPr>
@@ -1345,13 +1491,13 @@
               <w:lang w:eastAsia="hu-HU"/>
             </w:rPr>
           </w:pPr>
-          <w:hyperlink w:anchor="_Toc137597493" w:history="1">
+          <w:hyperlink w:anchor="_Toc137648894" w:history="1">
             <w:r>
               <w:rPr>
                 <w:rStyle w:val="Hiperhivatkozs"/>
                 <w:noProof/>
               </w:rPr>
-              <w:t>2.2.3</w:t>
+              <w:t>1.2.3</w:t>
             </w:r>
             <w:r>
               <w:rPr>
@@ -1388,7 +1534,7 @@
                 <w:noProof/>
                 <w:webHidden/>
               </w:rPr>
-              <w:instrText xml:space="preserve"> PAGEREF _Toc137597493 \h </w:instrText>
+              <w:instrText xml:space="preserve"> PAGEREF _Toc137648894 \h </w:instrText>
             </w:r>
             <w:r>
               <w:rPr>
@@ -1408,7 +1554,7 @@
                 <w:noProof/>
                 <w:webHidden/>
               </w:rPr>
-              <w:t>7</w:t>
+              <w:t>5</w:t>
             </w:r>
             <w:r>
               <w:rPr>
@@ -1433,13 +1579,13 @@
               <w:lang w:eastAsia="hu-HU"/>
             </w:rPr>
           </w:pPr>
-          <w:hyperlink w:anchor="_Toc137597494" w:history="1">
+          <w:hyperlink w:anchor="_Toc137648895" w:history="1">
             <w:r>
               <w:rPr>
                 <w:rStyle w:val="Hiperhivatkozs"/>
                 <w:noProof/>
               </w:rPr>
-              <w:t>2.2.4</w:t>
+              <w:t>1.2.4</w:t>
             </w:r>
             <w:r>
               <w:rPr>
@@ -1476,7 +1622,7 @@
                 <w:noProof/>
                 <w:webHidden/>
               </w:rPr>
-              <w:instrText xml:space="preserve"> PAGEREF _Toc137597494 \h </w:instrText>
+              <w:instrText xml:space="preserve"> PAGEREF _Toc137648895 \h </w:instrText>
             </w:r>
             <w:r>
               <w:rPr>
@@ -1496,7 +1642,7 @@
                 <w:noProof/>
                 <w:webHidden/>
               </w:rPr>
-              <w:t>7</w:t>
+              <w:t>5</w:t>
             </w:r>
             <w:r>
               <w:rPr>
@@ -1521,13 +1667,13 @@
               <w:lang w:eastAsia="hu-HU"/>
             </w:rPr>
           </w:pPr>
-          <w:hyperlink w:anchor="_Toc137597495" w:history="1">
+          <w:hyperlink w:anchor="_Toc137648896" w:history="1">
             <w:r>
               <w:rPr>
                 <w:rStyle w:val="Hiperhivatkozs"/>
                 <w:noProof/>
               </w:rPr>
-              <w:t>2.2.5</w:t>
+              <w:t>1.2.5</w:t>
             </w:r>
             <w:r>
               <w:rPr>
@@ -1564,7 +1710,7 @@
                 <w:noProof/>
                 <w:webHidden/>
               </w:rPr>
-              <w:instrText xml:space="preserve"> PAGEREF _Toc137597495 \h </w:instrText>
+              <w:instrText xml:space="preserve"> PAGEREF _Toc137648896 \h </w:instrText>
             </w:r>
             <w:r>
               <w:rPr>
@@ -1584,7 +1730,7 @@
                 <w:noProof/>
                 <w:webHidden/>
               </w:rPr>
-              <w:t>7</w:t>
+              <w:t>5</w:t>
             </w:r>
             <w:r>
               <w:rPr>
@@ -1609,13 +1755,13 @@
               <w:lang w:eastAsia="hu-HU"/>
             </w:rPr>
           </w:pPr>
-          <w:hyperlink w:anchor="_Toc137597496" w:history="1">
+          <w:hyperlink w:anchor="_Toc137648897" w:history="1">
             <w:r>
               <w:rPr>
                 <w:rStyle w:val="Hiperhivatkozs"/>
                 <w:noProof/>
               </w:rPr>
-              <w:t>2.2.6</w:t>
+              <w:t>1.2.6</w:t>
             </w:r>
             <w:r>
               <w:rPr>
@@ -1652,7 +1798,7 @@
                 <w:noProof/>
                 <w:webHidden/>
               </w:rPr>
-              <w:instrText xml:space="preserve"> PAGEREF _Toc137597496 \h </w:instrText>
+              <w:instrText xml:space="preserve"> PAGEREF _Toc137648897 \h </w:instrText>
             </w:r>
             <w:r>
               <w:rPr>
@@ -1672,7 +1818,7 @@
                 <w:noProof/>
                 <w:webHidden/>
               </w:rPr>
-              <w:t>7</w:t>
+              <w:t>5</w:t>
             </w:r>
             <w:r>
               <w:rPr>
@@ -1697,13 +1843,13 @@
               <w:lang w:eastAsia="hu-HU"/>
             </w:rPr>
           </w:pPr>
-          <w:hyperlink w:anchor="_Toc137597497" w:history="1">
+          <w:hyperlink w:anchor="_Toc137648898" w:history="1">
             <w:r>
               <w:rPr>
                 <w:rStyle w:val="Hiperhivatkozs"/>
                 <w:noProof/>
               </w:rPr>
-              <w:t>2.2.7</w:t>
+              <w:t>1.2.7</w:t>
             </w:r>
             <w:r>
               <w:rPr>
@@ -1740,7 +1886,7 @@
                 <w:noProof/>
                 <w:webHidden/>
               </w:rPr>
-              <w:instrText xml:space="preserve"> PAGEREF _Toc137597497 \h </w:instrText>
+              <w:instrText xml:space="preserve"> PAGEREF _Toc137648898 \h </w:instrText>
             </w:r>
             <w:r>
               <w:rPr>
@@ -1760,7 +1906,7 @@
                 <w:noProof/>
                 <w:webHidden/>
               </w:rPr>
-              <w:t>7</w:t>
+              <w:t>5</w:t>
             </w:r>
             <w:r>
               <w:rPr>
@@ -1785,13 +1931,13 @@
               <w:lang w:eastAsia="hu-HU"/>
             </w:rPr>
           </w:pPr>
-          <w:hyperlink w:anchor="_Toc137597498" w:history="1">
+          <w:hyperlink w:anchor="_Toc137648899" w:history="1">
             <w:r>
               <w:rPr>
                 <w:rStyle w:val="Hiperhivatkozs"/>
                 <w:noProof/>
               </w:rPr>
-              <w:t>2.3</w:t>
+              <w:t>1.3</w:t>
             </w:r>
             <w:r>
               <w:rPr>
@@ -1828,7 +1974,7 @@
                 <w:noProof/>
                 <w:webHidden/>
               </w:rPr>
-              <w:instrText xml:space="preserve"> PAGEREF _Toc137597498 \h </w:instrText>
+              <w:instrText xml:space="preserve"> PAGEREF _Toc137648899 \h </w:instrText>
             </w:r>
             <w:r>
               <w:rPr>
@@ -1848,7 +1994,7 @@
                 <w:noProof/>
                 <w:webHidden/>
               </w:rPr>
-              <w:t>7</w:t>
+              <w:t>6</w:t>
             </w:r>
             <w:r>
               <w:rPr>
@@ -1873,13 +2019,13 @@
               <w:lang w:eastAsia="hu-HU"/>
             </w:rPr>
           </w:pPr>
-          <w:hyperlink w:anchor="_Toc137597499" w:history="1">
+          <w:hyperlink w:anchor="_Toc137648900" w:history="1">
             <w:r>
               <w:rPr>
                 <w:rStyle w:val="Hiperhivatkozs"/>
                 <w:noProof/>
               </w:rPr>
-              <w:t>2.3.1</w:t>
+              <w:t>1.3.1</w:t>
             </w:r>
             <w:r>
               <w:rPr>
@@ -1916,7 +2062,7 @@
                 <w:noProof/>
                 <w:webHidden/>
               </w:rPr>
-              <w:instrText xml:space="preserve"> PAGEREF _Toc137597499 \h </w:instrText>
+              <w:instrText xml:space="preserve"> PAGEREF _Toc137648900 \h </w:instrText>
             </w:r>
             <w:r>
               <w:rPr>
@@ -1936,7 +2082,7 @@
                 <w:noProof/>
                 <w:webHidden/>
               </w:rPr>
-              <w:t>7</w:t>
+              <w:t>6</w:t>
             </w:r>
             <w:r>
               <w:rPr>
@@ -1961,13 +2107,13 @@
               <w:lang w:eastAsia="hu-HU"/>
             </w:rPr>
           </w:pPr>
-          <w:hyperlink w:anchor="_Toc137597500" w:history="1">
+          <w:hyperlink w:anchor="_Toc137648901" w:history="1">
             <w:r>
               <w:rPr>
                 <w:rStyle w:val="Hiperhivatkozs"/>
                 <w:noProof/>
               </w:rPr>
-              <w:t>2.4</w:t>
+              <w:t>1.4</w:t>
             </w:r>
             <w:r>
               <w:rPr>
@@ -2004,7 +2150,7 @@
                 <w:noProof/>
                 <w:webHidden/>
               </w:rPr>
-              <w:instrText xml:space="preserve"> PAGEREF _Toc137597500 \h </w:instrText>
+              <w:instrText xml:space="preserve"> PAGEREF _Toc137648901 \h </w:instrText>
             </w:r>
             <w:r>
               <w:rPr>
@@ -2024,7 +2170,7 @@
                 <w:noProof/>
                 <w:webHidden/>
               </w:rPr>
-              <w:t>10</w:t>
+              <w:t>8</w:t>
             </w:r>
             <w:r>
               <w:rPr>
@@ -2049,13 +2195,13 @@
               <w:lang w:eastAsia="hu-HU"/>
             </w:rPr>
           </w:pPr>
-          <w:hyperlink w:anchor="_Toc137597501" w:history="1">
+          <w:hyperlink w:anchor="_Toc137648902" w:history="1">
             <w:r>
               <w:rPr>
                 <w:rStyle w:val="Hiperhivatkozs"/>
                 <w:noProof/>
               </w:rPr>
-              <w:t>2.4.1</w:t>
+              <w:t>1.4.1</w:t>
             </w:r>
             <w:r>
               <w:rPr>
@@ -2092,7 +2238,7 @@
                 <w:noProof/>
                 <w:webHidden/>
               </w:rPr>
-              <w:instrText xml:space="preserve"> PAGEREF _Toc137597501 \h </w:instrText>
+              <w:instrText xml:space="preserve"> PAGEREF _Toc137648902 \h </w:instrText>
             </w:r>
             <w:r>
               <w:rPr>
@@ -2112,7 +2258,7 @@
                 <w:noProof/>
                 <w:webHidden/>
               </w:rPr>
-              <w:t>10</w:t>
+              <w:t>8</w:t>
             </w:r>
             <w:r>
               <w:rPr>
@@ -2137,13 +2283,13 @@
               <w:lang w:eastAsia="hu-HU"/>
             </w:rPr>
           </w:pPr>
-          <w:hyperlink w:anchor="_Toc137597502" w:history="1">
+          <w:hyperlink w:anchor="_Toc137648903" w:history="1">
             <w:r>
               <w:rPr>
                 <w:rStyle w:val="Hiperhivatkozs"/>
                 <w:noProof/>
               </w:rPr>
-              <w:t>2.4.2</w:t>
+              <w:t>1.4.2</w:t>
             </w:r>
             <w:r>
               <w:rPr>
@@ -2180,7 +2326,7 @@
                 <w:noProof/>
                 <w:webHidden/>
               </w:rPr>
-              <w:instrText xml:space="preserve"> PAGEREF _Toc137597502 \h </w:instrText>
+              <w:instrText xml:space="preserve"> PAGEREF _Toc137648903 \h </w:instrText>
             </w:r>
             <w:r>
               <w:rPr>
@@ -2200,7 +2346,7 @@
                 <w:noProof/>
                 <w:webHidden/>
               </w:rPr>
-              <w:t>11</w:t>
+              <w:t>9</w:t>
             </w:r>
             <w:r>
               <w:rPr>
@@ -2225,13 +2371,13 @@
               <w:lang w:eastAsia="hu-HU"/>
             </w:rPr>
           </w:pPr>
-          <w:hyperlink w:anchor="_Toc137597503" w:history="1">
+          <w:hyperlink w:anchor="_Toc137648904" w:history="1">
             <w:r>
               <w:rPr>
                 <w:rStyle w:val="Hiperhivatkozs"/>
                 <w:noProof/>
               </w:rPr>
-              <w:t>2.4.3</w:t>
+              <w:t>1.4.3</w:t>
             </w:r>
             <w:r>
               <w:rPr>
@@ -2268,7 +2414,7 @@
                 <w:noProof/>
                 <w:webHidden/>
               </w:rPr>
-              <w:instrText xml:space="preserve"> PAGEREF _Toc137597503 \h </w:instrText>
+              <w:instrText xml:space="preserve"> PAGEREF _Toc137648904 \h </w:instrText>
             </w:r>
             <w:r>
               <w:rPr>
@@ -2288,7 +2434,7 @@
                 <w:noProof/>
                 <w:webHidden/>
               </w:rPr>
-              <w:t>11</w:t>
+              <w:t>9</w:t>
             </w:r>
             <w:r>
               <w:rPr>
@@ -2313,13 +2459,13 @@
               <w:lang w:eastAsia="hu-HU"/>
             </w:rPr>
           </w:pPr>
-          <w:hyperlink w:anchor="_Toc137597504" w:history="1">
+          <w:hyperlink w:anchor="_Toc137648905" w:history="1">
             <w:r>
               <w:rPr>
                 <w:rStyle w:val="Hiperhivatkozs"/>
                 <w:noProof/>
               </w:rPr>
-              <w:t>2.4.4</w:t>
+              <w:t>1.4.4</w:t>
             </w:r>
             <w:r>
               <w:rPr>
@@ -2356,7 +2502,7 @@
                 <w:noProof/>
                 <w:webHidden/>
               </w:rPr>
-              <w:instrText xml:space="preserve"> PAGEREF _Toc137597504 \h </w:instrText>
+              <w:instrText xml:space="preserve"> PAGEREF _Toc137648905 \h </w:instrText>
             </w:r>
             <w:r>
               <w:rPr>
@@ -2376,7 +2522,7 @@
                 <w:noProof/>
                 <w:webHidden/>
               </w:rPr>
-              <w:t>11</w:t>
+              <w:t>9</w:t>
             </w:r>
             <w:r>
               <w:rPr>
@@ -2401,13 +2547,13 @@
               <w:lang w:eastAsia="hu-HU"/>
             </w:rPr>
           </w:pPr>
-          <w:hyperlink w:anchor="_Toc137597505" w:history="1">
+          <w:hyperlink w:anchor="_Toc137648906" w:history="1">
             <w:r>
               <w:rPr>
                 <w:rStyle w:val="Hiperhivatkozs"/>
                 <w:noProof/>
               </w:rPr>
-              <w:t>2.5</w:t>
+              <w:t>1.5</w:t>
             </w:r>
             <w:r>
               <w:rPr>
@@ -2444,7 +2590,7 @@
                 <w:noProof/>
                 <w:webHidden/>
               </w:rPr>
-              <w:instrText xml:space="preserve"> PAGEREF _Toc137597505 \h </w:instrText>
+              <w:instrText xml:space="preserve"> PAGEREF _Toc137648906 \h </w:instrText>
             </w:r>
             <w:r>
               <w:rPr>
@@ -2464,7 +2610,7 @@
                 <w:noProof/>
                 <w:webHidden/>
               </w:rPr>
-              <w:t>13</w:t>
+              <w:t>12</w:t>
             </w:r>
             <w:r>
               <w:rPr>
@@ -2489,13 +2635,13 @@
               <w:lang w:eastAsia="hu-HU"/>
             </w:rPr>
           </w:pPr>
-          <w:hyperlink w:anchor="_Toc137597506" w:history="1">
+          <w:hyperlink w:anchor="_Toc137648907" w:history="1">
             <w:r>
               <w:rPr>
                 <w:rStyle w:val="Hiperhivatkozs"/>
                 <w:noProof/>
               </w:rPr>
-              <w:t>2.5.1</w:t>
+              <w:t>1.5.1</w:t>
             </w:r>
             <w:r>
               <w:rPr>
@@ -2532,7 +2678,7 @@
                 <w:noProof/>
                 <w:webHidden/>
               </w:rPr>
-              <w:instrText xml:space="preserve"> PAGEREF _Toc137597506 \h </w:instrText>
+              <w:instrText xml:space="preserve"> PAGEREF _Toc137648907 \h </w:instrText>
             </w:r>
             <w:r>
               <w:rPr>
@@ -2552,7 +2698,7 @@
                 <w:noProof/>
                 <w:webHidden/>
               </w:rPr>
-              <w:t>13</w:t>
+              <w:t>12</w:t>
             </w:r>
             <w:r>
               <w:rPr>
@@ -2577,13 +2723,13 @@
               <w:lang w:eastAsia="hu-HU"/>
             </w:rPr>
           </w:pPr>
-          <w:hyperlink w:anchor="_Toc137597507" w:history="1">
+          <w:hyperlink w:anchor="_Toc137648908" w:history="1">
             <w:r>
               <w:rPr>
                 <w:rStyle w:val="Hiperhivatkozs"/>
                 <w:noProof/>
               </w:rPr>
-              <w:t>2.5.2</w:t>
+              <w:t>1.5.2</w:t>
             </w:r>
             <w:r>
               <w:rPr>
@@ -2620,7 +2766,7 @@
                 <w:noProof/>
                 <w:webHidden/>
               </w:rPr>
-              <w:instrText xml:space="preserve"> PAGEREF _Toc137597507 \h </w:instrText>
+              <w:instrText xml:space="preserve"> PAGEREF _Toc137648908 \h </w:instrText>
             </w:r>
             <w:r>
               <w:rPr>
@@ -2640,7 +2786,7 @@
                 <w:noProof/>
                 <w:webHidden/>
               </w:rPr>
-              <w:t>13</w:t>
+              <w:t>12</w:t>
             </w:r>
             <w:r>
               <w:rPr>
@@ -2652,12 +2798,6 @@
           </w:hyperlink>
         </w:p>
         <w:p>
-          <w:pPr>
-            <w:rPr>
-              <w:b/>
-              <w:bCs/>
-            </w:rPr>
-          </w:pPr>
           <w:r>
             <w:rPr>
               <w:b/>
@@ -2668,56 +2808,71 @@
         </w:p>
       </w:sdtContent>
     </w:sdt>
-    <w:p>
-      <w:pPr>
-        <w:rPr>
-          <w:b/>
-          <w:bCs/>
-        </w:rPr>
-      </w:pPr>
-      <w:r>
-        <w:rPr>
-          <w:b/>
-          <w:bCs/>
-        </w:rPr>
-        <w:br w:type="page"/>
-      </w:r>
+    <w:p/>
+    <w:p>
+      <w:pPr>
+        <w:pStyle w:val="Tartalomjegyzkcmsora"/>
+      </w:pPr>
+    </w:p>
+    <w:p>
+      <w:pPr>
+        <w:rPr>
+          <w:lang w:eastAsia="hu-HU"/>
+        </w:rPr>
+        <w:sectPr>
+          <w:pgSz w:w="11906" w:h="16838"/>
+          <w:pgMar w:top="1417" w:right="1417" w:bottom="1417" w:left="1417" w:header="708" w:footer="708" w:gutter="0"/>
+          <w:pgNumType w:start="1"/>
+          <w:cols w:space="708"/>
+          <w:docGrid w:linePitch="360"/>
+        </w:sectPr>
+      </w:pPr>
     </w:p>
     <w:p>
       <w:pPr>
         <w:pStyle w:val="Cmsor1"/>
-      </w:pPr>
-      <w:bookmarkStart w:id="1" w:name="_Toc137597481"/>
+        <w:numPr>
+          <w:ilvl w:val="0"/>
+          <w:numId w:val="5"/>
+        </w:numPr>
+      </w:pPr>
+      <w:bookmarkStart w:id="2" w:name="_Toc137597481"/>
+      <w:bookmarkStart w:id="3" w:name="_Toc137648882"/>
       <w:r>
         <w:lastRenderedPageBreak/>
         <w:t>Fejlesztői dokumentáció</w:t>
       </w:r>
-      <w:bookmarkEnd w:id="1"/>
+      <w:bookmarkEnd w:id="2"/>
+      <w:bookmarkEnd w:id="3"/>
     </w:p>
     <w:p/>
     <w:p>
       <w:pPr>
         <w:pStyle w:val="Cmsor2"/>
       </w:pPr>
-      <w:bookmarkStart w:id="2" w:name="_Toc137597482"/>
+      <w:bookmarkStart w:id="4" w:name="_Toc137597482"/>
+      <w:bookmarkStart w:id="5" w:name="_Toc137648883"/>
       <w:r>
         <w:t>Felhasznált technológiák</w:t>
       </w:r>
       <w:r>
         <w:t>, programozási nyelvek</w:t>
       </w:r>
-      <w:bookmarkEnd w:id="2"/>
+      <w:bookmarkEnd w:id="4"/>
+      <w:bookmarkEnd w:id="5"/>
     </w:p>
     <w:p/>
     <w:p>
       <w:pPr>
         <w:pStyle w:val="Cmsor3"/>
       </w:pPr>
-      <w:bookmarkStart w:id="3" w:name="_Toc137597483"/>
+      <w:bookmarkStart w:id="6" w:name="_Toc137597483"/>
+      <w:bookmarkStart w:id="7" w:name="_Toc137648884"/>
       <w:r>
         <w:t>C# - ASP.NET keretrendszer</w:t>
       </w:r>
-      <w:bookmarkEnd w:id="3"/>
+      <w:bookmarkEnd w:id="6"/>
+      <w:bookmarkEnd w:id="7"/>
     </w:p>
     <w:p>
       <w:r>
@@ -2839,7 +2994,8 @@
       <w:pPr>
         <w:pStyle w:val="Cmsor3"/>
       </w:pPr>
-      <w:bookmarkStart w:id="4" w:name="_Toc137597484"/>
+      <w:bookmarkStart w:id="8" w:name="_Toc137597484"/>
+      <w:bookmarkStart w:id="9" w:name="_Toc137648885"/>
       <w:proofErr w:type="spellStart"/>
       <w:r>
         <w:t>MySql</w:t>
@@ -2848,7 +3004,8 @@
       <w:r>
         <w:t xml:space="preserve"> 8.0</w:t>
       </w:r>
-      <w:bookmarkEnd w:id="4"/>
+      <w:bookmarkEnd w:id="8"/>
+      <w:bookmarkEnd w:id="9"/>
     </w:p>
     <w:p>
       <w:r>
@@ -2940,11 +3097,13 @@
       <w:pPr>
         <w:pStyle w:val="Cmsor3"/>
       </w:pPr>
-      <w:bookmarkStart w:id="5" w:name="_Toc137597485"/>
+      <w:bookmarkStart w:id="10" w:name="_Toc137597485"/>
+      <w:bookmarkStart w:id="11" w:name="_Toc137648886"/>
       <w:r>
         <w:t>HTML</w:t>
       </w:r>
-      <w:bookmarkEnd w:id="5"/>
+      <w:bookmarkEnd w:id="10"/>
+      <w:bookmarkEnd w:id="11"/>
     </w:p>
     <w:p>
       <w:r>
@@ -3014,7 +3173,8 @@
       <w:pPr>
         <w:pStyle w:val="Cmsor3"/>
       </w:pPr>
-      <w:bookmarkStart w:id="6" w:name="_Toc137597486"/>
+      <w:bookmarkStart w:id="12" w:name="_Toc137597486"/>
+      <w:bookmarkStart w:id="13" w:name="_Toc137648887"/>
       <w:r>
         <w:lastRenderedPageBreak/>
         <w:t>Java</w:t>
@@ -3029,7 +3189,8 @@
       <w:r>
         <w:t>jQuery</w:t>
       </w:r>
-      <w:bookmarkEnd w:id="6"/>
+      <w:bookmarkEnd w:id="12"/>
+      <w:bookmarkEnd w:id="13"/>
       <w:proofErr w:type="spellEnd"/>
     </w:p>
     <w:p>
@@ -3374,7 +3535,8 @@
       <w:pPr>
         <w:pStyle w:val="Cmsor3"/>
       </w:pPr>
-      <w:bookmarkStart w:id="7" w:name="_Toc137597487"/>
+      <w:bookmarkStart w:id="14" w:name="_Toc137597487"/>
+      <w:bookmarkStart w:id="15" w:name="_Toc137648888"/>
       <w:r>
         <w:t xml:space="preserve">CSS, </w:t>
       </w:r>
@@ -3382,7 +3544,8 @@
       <w:r>
         <w:t>Bootstrap</w:t>
       </w:r>
-      <w:bookmarkEnd w:id="7"/>
+      <w:bookmarkEnd w:id="14"/>
+      <w:bookmarkEnd w:id="15"/>
       <w:proofErr w:type="spellEnd"/>
     </w:p>
     <w:p>
@@ -3523,12 +3686,14 @@
       <w:pPr>
         <w:pStyle w:val="Cmsor3"/>
       </w:pPr>
-      <w:bookmarkStart w:id="8" w:name="_Toc137597488"/>
+      <w:bookmarkStart w:id="16" w:name="_Toc137597488"/>
+      <w:bookmarkStart w:id="17" w:name="_Toc137648889"/>
       <w:r>
         <w:lastRenderedPageBreak/>
         <w:t>GitHub</w:t>
       </w:r>
-      <w:bookmarkEnd w:id="8"/>
+      <w:bookmarkEnd w:id="16"/>
+      <w:bookmarkEnd w:id="17"/>
     </w:p>
     <w:p>
       <w:r>
@@ -3600,7 +3765,8 @@
       <w:pPr>
         <w:pStyle w:val="Cmsor3"/>
       </w:pPr>
-      <w:bookmarkStart w:id="9" w:name="_Toc137597489"/>
+      <w:bookmarkStart w:id="18" w:name="_Toc137597489"/>
+      <w:bookmarkStart w:id="19" w:name="_Toc137648890"/>
       <w:proofErr w:type="spellStart"/>
       <w:r>
         <w:t>Model-View</w:t>
@@ -3617,7 +3783,8 @@
       <w:r>
         <w:t xml:space="preserve"> (MVC)</w:t>
       </w:r>
-      <w:bookmarkEnd w:id="9"/>
+      <w:bookmarkEnd w:id="18"/>
+      <w:bookmarkEnd w:id="19"/>
     </w:p>
     <w:p>
       <w:r>
@@ -3819,6 +3986,7 @@
     </w:p>
     <w:p>
       <w:pPr>
+        <w:keepNext/>
         <w:ind w:left="360"/>
       </w:pPr>
       <w:r>
@@ -3830,537 +3998,6 @@
             <wp:extent cx="5657850" cy="2352675"/>
             <wp:effectExtent l="0" t="0" r="0" b="9525"/>
             <wp:docPr id="5" name="Kép 5"/>
-            <wp:cNvGraphicFramePr>
-              <a:graphicFrameLocks xmlns:a="http://schemas.openxmlformats.org/drawingml/2006/main" noChangeAspect="1"/>
-            </wp:cNvGraphicFramePr>
-            <a:graphic xmlns:a="http://schemas.openxmlformats.org/drawingml/2006/main">
-              <a:graphicData uri="http://schemas.openxmlformats.org/drawingml/2006/picture">
-                <pic:pic xmlns:pic="http://schemas.openxmlformats.org/drawingml/2006/picture">
-                  <pic:nvPicPr>
-                    <pic:cNvPr id="1" name=""/>
-                    <pic:cNvPicPr/>
-                  </pic:nvPicPr>
-                  <pic:blipFill>
-                    <a:blip r:embed="rId8"/>
-                    <a:stretch>
-                      <a:fillRect/>
-                    </a:stretch>
-                  </pic:blipFill>
-                  <pic:spPr>
-                    <a:xfrm>
-                      <a:off x="0" y="0"/>
-                      <a:ext cx="5657850" cy="2352675"/>
-                    </a:xfrm>
-                    <a:prstGeom prst="rect">
-                      <a:avLst/>
-                    </a:prstGeom>
-                  </pic:spPr>
-                </pic:pic>
-              </a:graphicData>
-            </a:graphic>
-          </wp:inline>
-        </w:drawing>
-      </w:r>
-    </w:p>
-    <w:p>
-      <w:r>
-        <w:br w:type="page"/>
-      </w:r>
-    </w:p>
-    <w:p>
-      <w:pPr>
-        <w:pStyle w:val="Cmsor2"/>
-      </w:pPr>
-      <w:bookmarkStart w:id="10" w:name="_Toc137597490"/>
-      <w:r>
-        <w:lastRenderedPageBreak/>
-        <w:t>Felhasznált szoftverek, fejlesztői környezetek</w:t>
-      </w:r>
-      <w:bookmarkEnd w:id="10"/>
-    </w:p>
-    <w:p>
-      <w:pPr>
-        <w:pStyle w:val="Cmsor3"/>
-      </w:pPr>
-      <w:bookmarkStart w:id="11" w:name="_Toc137597491"/>
-      <w:r>
-        <w:t>Visual Studio 2022</w:t>
-      </w:r>
-      <w:bookmarkEnd w:id="11"/>
-    </w:p>
-    <w:p>
-      <w:r>
-        <w:t>A Visual Studio a Microsoft több programozási nyelvet támogató, valamint az évek során folyamatosan fejlődő fejlesztői környezete. Lehetőséget biztosít többek között C#, C++, F#, Visual Basic,</w:t>
-      </w:r>
-      <w:r>
-        <w:t xml:space="preserve"> Python</w:t>
-      </w:r>
-      <w:r>
-        <w:t xml:space="preserve"> és még néhány további nyelven történő alkalmazás fejlesztésr</w:t>
-      </w:r>
-      <w:r>
-        <w:t>e</w:t>
-      </w:r>
-      <w:r>
-        <w:t>. Ezeken túl több Leíró (Pl.: XML, HTML), és Script (Pl.: JS) nyelvet,</w:t>
-      </w:r>
-      <w:r>
-        <w:t xml:space="preserve"> </w:t>
-      </w:r>
-      <w:r>
-        <w:t>kliens oldali keretrendszert (</w:t>
-      </w:r>
-      <w:proofErr w:type="spellStart"/>
-      <w:r>
-        <w:t>Angular</w:t>
-      </w:r>
-      <w:proofErr w:type="spellEnd"/>
-      <w:r>
-        <w:t xml:space="preserve">, </w:t>
-      </w:r>
-      <w:proofErr w:type="spellStart"/>
-      <w:r>
-        <w:t>React</w:t>
-      </w:r>
-      <w:proofErr w:type="spellEnd"/>
-      <w:r>
-        <w:t>),</w:t>
-      </w:r>
-      <w:r>
-        <w:t xml:space="preserve"> valamint JSON formátumot is képes felismerni.</w:t>
-      </w:r>
-      <w:r>
-        <w:t xml:space="preserve"> A fejlesztői környezet első verzióját 1997-ben mutatták be, viszont az évek során rengeteg verzió jelent meg (jellemzően 3-4 évente), napjainkban a 2022-es a legfrissebb. A .NET keretrendszerben történő fejlesztés először a 2002-es verzióban jelent meg. </w:t>
-      </w:r>
-    </w:p>
-    <w:p>
-      <w:pPr>
-        <w:pStyle w:val="Cmsor3"/>
-      </w:pPr>
-      <w:bookmarkStart w:id="12" w:name="_Toc137597492"/>
-      <w:proofErr w:type="spellStart"/>
-      <w:r>
-        <w:t>MySql</w:t>
-      </w:r>
-      <w:proofErr w:type="spellEnd"/>
-      <w:r>
-        <w:t xml:space="preserve"> Server 8.0</w:t>
-      </w:r>
-      <w:bookmarkEnd w:id="12"/>
-    </w:p>
-    <w:p>
-      <w:r>
-        <w:t xml:space="preserve">A </w:t>
-      </w:r>
-      <w:proofErr w:type="spellStart"/>
-      <w:r>
-        <w:t>MySql</w:t>
-      </w:r>
-      <w:proofErr w:type="spellEnd"/>
-      <w:r>
-        <w:t xml:space="preserve"> Server 8.0 verziója az egyik lehető legjobb választás, ha valamilyen komplex alkalmazáshoz szeretnénk adatbázis kiszolgálót. Legnagyobb előnye, hogy platformfüggetlenség mellett ingyenesen elérhető szinte minden elterjedt operációs rendszerre.</w:t>
-      </w:r>
-    </w:p>
-    <w:p>
-      <w:pPr>
-        <w:pStyle w:val="Cmsor3"/>
-      </w:pPr>
-      <w:bookmarkStart w:id="13" w:name="_Toc137597493"/>
-      <w:proofErr w:type="spellStart"/>
-      <w:r>
-        <w:t>MySql</w:t>
-      </w:r>
-      <w:proofErr w:type="spellEnd"/>
-      <w:r>
-        <w:t xml:space="preserve"> </w:t>
-      </w:r>
-      <w:proofErr w:type="spellStart"/>
-      <w:r>
-        <w:t>Workbench</w:t>
-      </w:r>
-      <w:bookmarkEnd w:id="13"/>
-      <w:proofErr w:type="spellEnd"/>
-    </w:p>
-    <w:p>
-      <w:pPr>
-        <w:pStyle w:val="Cmsor3"/>
-      </w:pPr>
-      <w:bookmarkStart w:id="14" w:name="_Toc137597494"/>
-      <w:r>
-        <w:t xml:space="preserve">GitHub </w:t>
-      </w:r>
-      <w:proofErr w:type="spellStart"/>
-      <w:r>
-        <w:t>Desktop</w:t>
-      </w:r>
-      <w:bookmarkEnd w:id="14"/>
-      <w:proofErr w:type="spellEnd"/>
-    </w:p>
-    <w:p>
-      <w:r>
-        <w:t xml:space="preserve">A GitHub </w:t>
-      </w:r>
-      <w:proofErr w:type="spellStart"/>
-      <w:r>
-        <w:t>Desktop</w:t>
-      </w:r>
-      <w:proofErr w:type="spellEnd"/>
-      <w:r>
-        <w:t xml:space="preserve"> a GitHub saját fejlesztésű szoftvere. Célja, hogy a GitHub-</w:t>
-      </w:r>
-      <w:proofErr w:type="spellStart"/>
-      <w:r>
-        <w:t>on</w:t>
-      </w:r>
-      <w:proofErr w:type="spellEnd"/>
-      <w:r>
-        <w:t xml:space="preserve"> kezelt munkáinkat könnyebben, átláthatóbban elérhessük.</w:t>
-      </w:r>
-      <w:r>
-        <w:t xml:space="preserve"> Segítségével megkönnyíthetjük az életünket, ugyanis rengeteg GitHub CLI-ben kiadott parancsot válthatunk ki csupán néhány kattintással. Az alkalmazás elérhető Windows, valamint </w:t>
-      </w:r>
-      <w:proofErr w:type="spellStart"/>
-      <w:r>
-        <w:t>MacOS</w:t>
-      </w:r>
-      <w:proofErr w:type="spellEnd"/>
-      <w:r>
-        <w:t xml:space="preserve"> rendszerekre is. </w:t>
-      </w:r>
-      <w:r>
-        <w:t xml:space="preserve">Lehetőséget biztosít a verziókövetés nyújtotta előnyök szinte minden lehetőségének kihasználására, mint például a projectünk klónozása, módosítások feltöltése, vagy épp korábbi verziók visszaállítása. Bár mára már a Visual Studio is biztosítja a verziókövetést valamilyen szinten, funkcionalitása elmarad a GitHub </w:t>
-      </w:r>
-      <w:proofErr w:type="spellStart"/>
-      <w:r>
-        <w:t>Desktop</w:t>
-      </w:r>
-      <w:proofErr w:type="spellEnd"/>
-      <w:r>
-        <w:t xml:space="preserve"> apptól. </w:t>
-      </w:r>
-      <w:r>
-        <w:t xml:space="preserve">Itt kiemelném, hogy a GitHub rendelkezik </w:t>
-      </w:r>
-      <w:proofErr w:type="spellStart"/>
-      <w:r>
-        <w:t>mobilos</w:t>
-      </w:r>
-      <w:proofErr w:type="spellEnd"/>
-      <w:r>
-        <w:t xml:space="preserve"> alkalm</w:t>
-      </w:r>
-      <w:r>
-        <w:t xml:space="preserve">azással is, mely elérhető Android, és IOS eszközökre is. </w:t>
-      </w:r>
-    </w:p>
-    <w:p>
-      <w:pPr>
-        <w:pStyle w:val="Cmsor3"/>
-      </w:pPr>
-      <w:bookmarkStart w:id="15" w:name="_Toc137597495"/>
-      <w:r>
-        <w:t>Microsoft Windows 10</w:t>
-      </w:r>
-      <w:bookmarkEnd w:id="15"/>
-    </w:p>
-    <w:p>
-      <w:r>
-        <w:t xml:space="preserve">A fejlesztéshez használt eszközeimen Microsoft Windows 10 operációs rendszert használok, mely napjaink egyik legelterjedtebb operációs rendszere. </w:t>
-      </w:r>
-    </w:p>
-    <w:p>
-      <w:pPr>
-        <w:pStyle w:val="Cmsor3"/>
-      </w:pPr>
-      <w:bookmarkStart w:id="16" w:name="_Toc137597496"/>
-      <w:r>
-        <w:t>IIS Web Szerver 10.0</w:t>
-      </w:r>
-      <w:bookmarkEnd w:id="16"/>
-    </w:p>
-    <w:p>
-      <w:pPr>
-        <w:pStyle w:val="Cmsor3"/>
-      </w:pPr>
-      <w:bookmarkStart w:id="17" w:name="_Toc137597497"/>
-      <w:r>
-        <w:t>Google Chrome</w:t>
-      </w:r>
-      <w:bookmarkEnd w:id="17"/>
-    </w:p>
-    <w:p>
-      <w:r>
-        <w:t xml:space="preserve">A Google Chrome egy ingyenesen elérhető webböngésző, mely többek között elérhető Windows, Linux, </w:t>
-      </w:r>
-      <w:proofErr w:type="spellStart"/>
-      <w:r>
-        <w:t>MacOS</w:t>
-      </w:r>
-      <w:proofErr w:type="spellEnd"/>
-      <w:r>
-        <w:t xml:space="preserve">, Android, és IOS rendszerekre is. A felhasználók előszeretettel használják, mert felhasználóbarát kezelőfelülettel rendelkezik, és végtelenül egyszerűen használható. További pozitívum, hogy számos bővítmény érhető el hozzá, hátrányként viszont érdemes megemlíteni a konkurens böngészőkhöz képest valamivel magasabb memóriahasználatot. </w:t>
-      </w:r>
-    </w:p>
-    <w:p/>
-    <w:p>
-      <w:pPr>
-        <w:pStyle w:val="Cmsor2"/>
-      </w:pPr>
-      <w:bookmarkStart w:id="18" w:name="_Toc137597498"/>
-      <w:r>
-        <w:t>Alkalmazásterv</w:t>
-      </w:r>
-      <w:bookmarkEnd w:id="18"/>
-    </w:p>
-    <w:p>
-      <w:pPr>
-        <w:pStyle w:val="Cmsor3"/>
-      </w:pPr>
-      <w:bookmarkStart w:id="19" w:name="_Toc137597499"/>
-      <w:r>
-        <w:t>Témaválasztás</w:t>
-      </w:r>
-      <w:r>
-        <w:t>, alkalmazás leírása</w:t>
-      </w:r>
-      <w:bookmarkEnd w:id="19"/>
-    </w:p>
-    <w:p>
-      <w:r>
-        <w:t xml:space="preserve">Nagyon sok időt töltöttem azzal, hogy a diplomamunkámnak szánt alkalmazás témáját kitaláljam. Rengeteg ötletem támadt, ám végül egy olyan témájú app mellett döntöttem, amely </w:t>
-      </w:r>
-      <w:r>
-        <w:lastRenderedPageBreak/>
-        <w:t>az informatika után talán a legközelebb áll a szívemhez: az autózás/autóipar.</w:t>
-      </w:r>
-      <w:r>
-        <w:t xml:space="preserve"> Már kisgyerek koromban is rengeteget foglalkoztam a témával, ám akkor még csak játékként tekintettem rá: Autós kártyák, Hot </w:t>
-      </w:r>
-      <w:proofErr w:type="spellStart"/>
-      <w:r>
-        <w:t>Wheels</w:t>
-      </w:r>
-      <w:proofErr w:type="spellEnd"/>
-      <w:r>
-        <w:t xml:space="preserve">, később </w:t>
-      </w:r>
-      <w:proofErr w:type="spellStart"/>
-      <w:r>
-        <w:t>lego</w:t>
-      </w:r>
-      <w:proofErr w:type="spellEnd"/>
-      <w:r>
-        <w:t xml:space="preserve"> autók, autóversenyzős számítógépes játékok, és persze a kedvenc mesefilmem is a verdák című animációs film volt. Nem is volt kérdés, amint lehetett, 17éves koromban megszereztem a jogosítványt, azóta </w:t>
-      </w:r>
-      <w:r>
-        <w:t>pedig csak még</w:t>
-      </w:r>
-      <w:r>
-        <w:t xml:space="preserve"> tovább nőtt az autózás iránti rajongásom</w:t>
-      </w:r>
-      <w:r>
-        <w:t>, szinte nem telik el úgy nap, hogy ne ülnék kormány mögé</w:t>
-      </w:r>
-      <w:r>
-        <w:t>.</w:t>
-      </w:r>
-      <w:r>
-        <w:t xml:space="preserve"> </w:t>
-      </w:r>
-      <w:r>
-        <w:t>Mivel a választott témakörben szintén rengeteg lehetőség rejlik, főleg napjainkban, amikor az ipar, és az autózás is hatalmas változásokon megy keresztül, ismét elkezdett pörögni az agyam: Milyen célt szolgáljon az alkalmazásom? – Önvezető autó szimuláció? Autóversenyzős játék?</w:t>
-      </w:r>
-    </w:p>
-    <w:p>
-      <w:r>
-        <w:t xml:space="preserve">Végül egy ezeknél sokkal célszerűbb ötletem támadt: Egy gépjármű nyilvántartó alkalmazás. Mint azt már írtam, az autózás, és ezáltal az autóipar hatalmas nehézségeken, és változásokon megy át napjainkban. </w:t>
-      </w:r>
-      <w:proofErr w:type="gramStart"/>
-      <w:r>
-        <w:t>Éppen</w:t>
-      </w:r>
-      <w:proofErr w:type="gramEnd"/>
-      <w:r>
-        <w:t xml:space="preserve"> hogy kezdett lecsengeni a COVID-19 nevű világjárvány, egy újabb nehézséget kell áthidalni: Kitört az Orosz-Ukrán háború, mely hatalmas inflációt eredményezett világszinten.</w:t>
-      </w:r>
-      <w:r>
-        <w:t xml:space="preserve"> Tapasztalható, hogy</w:t>
-      </w:r>
-      <w:r>
-        <w:t xml:space="preserve"> </w:t>
-      </w:r>
-      <w:r>
-        <w:t>jelentősen megváltoztak az emberek autózási- és autóvásárlási szokásai is ebben a válságközeli helyzetben</w:t>
-      </w:r>
-      <w:r>
-        <w:t>: A legtöbben sokkal költséghatékonyabban próbálnak közlekedni</w:t>
-      </w:r>
-      <w:r>
-        <w:t>, és a használtautó piac egyre jobban maga alá szorítja az újautó piacot</w:t>
-      </w:r>
-      <w:r>
-        <w:t>.</w:t>
-      </w:r>
-    </w:p>
-    <w:p>
-      <w:r>
-        <w:t>Az általam kigondolt alkalmazás célja, hogy elősegítse a költséghatékony gépjármű üzemeltetést. A felhasználók számára lehetőséget biztos</w:t>
-      </w:r>
-      <w:r>
-        <w:t xml:space="preserve">ít, hogy rögzítse a gépjárművének költségeit, mint például a tankolás, a szervizek, vagy bármilyen további, a felhasználó által megadott költség. </w:t>
-      </w:r>
-      <w:r>
-        <w:t>Ezeken túl lehetőséget biztosít, hogy nyomon kövessük a gépjármű használati szokásainkat úgy, hogy rögzíteni tudjuk az aktuális futásteljesítményét.</w:t>
-      </w:r>
-    </w:p>
-    <w:p>
-      <w:r>
-        <w:t>Mindazonáltal gépjárműveket nem csak magánszemélyek használnak, sőt a járműhasználat csupán töredékét teszik ki magánszemélyek. Az alkalmazás éppen ezért sokkal inkább a vállalkozásokat célozná meg: Lízing cégek, Személy- és áruszállítással foglalkozó cégek</w:t>
-      </w:r>
-      <w:r>
-        <w:t>, futárszolgálatok, vagy bármilyen cégautó(</w:t>
-      </w:r>
-      <w:proofErr w:type="spellStart"/>
-      <w:r>
-        <w:t>ka</w:t>
-      </w:r>
-      <w:proofErr w:type="spellEnd"/>
-      <w:r>
-        <w:t xml:space="preserve">)t tartó cégek. Lehetőségünk van korlátlan számú gépjárművet rögzíteni </w:t>
-      </w:r>
-      <w:r>
-        <w:t>a</w:t>
-      </w:r>
-      <w:r>
-        <w:t xml:space="preserve"> rendszerbe, melyeknek teljes életciklusát lekövetné az alkalmazás a vásárlástól egészen az eladásig. </w:t>
-      </w:r>
-    </w:p>
-    <w:p>
-      <w:r>
-        <w:t>Az alkalmazás főbb tervezett funkciói:</w:t>
-      </w:r>
-    </w:p>
-    <w:p>
-      <w:pPr>
-        <w:pStyle w:val="Listaszerbekezds"/>
-        <w:numPr>
-          <w:ilvl w:val="0"/>
-          <w:numId w:val="4"/>
-        </w:numPr>
-      </w:pPr>
-      <w:r>
-        <w:t>Autógyártó cégek számára: API-n keresztül lehetőséget biztosít</w:t>
-      </w:r>
-      <w:r>
-        <w:t xml:space="preserve"> a legyártott gépjárművek rögzítésére a rendszerbe.</w:t>
-      </w:r>
-    </w:p>
-    <w:p>
-      <w:pPr>
-        <w:pStyle w:val="Listaszerbekezds"/>
-        <w:numPr>
-          <w:ilvl w:val="0"/>
-          <w:numId w:val="4"/>
-        </w:numPr>
-      </w:pPr>
-      <w:r>
-        <w:t>Autószervizek számára: A náluk szervizelt gépjárművekre rögzíteni tudják az elvégzett szervizek adatait (</w:t>
-      </w:r>
-      <w:r>
-        <w:t xml:space="preserve">szerviz </w:t>
-      </w:r>
-      <w:r>
-        <w:t>időpont, elvégzett munka, költségek</w:t>
-      </w:r>
-      <w:r>
-        <w:t>, egyéb megjegyzések</w:t>
-      </w:r>
-      <w:r>
-        <w:t>/észrevételek</w:t>
-      </w:r>
-      <w:r>
-        <w:t>)</w:t>
-      </w:r>
-    </w:p>
-    <w:p>
-      <w:pPr>
-        <w:pStyle w:val="Listaszerbekezds"/>
-        <w:numPr>
-          <w:ilvl w:val="0"/>
-          <w:numId w:val="4"/>
-        </w:numPr>
-      </w:pPr>
-      <w:r>
-        <w:t>Cégek/Vállalkozások számára: A cég gépjárműveinek kezelése, nyilvántartása; Jármű hozzárendelése felhasználó(k)hoz; Új jármű(</w:t>
-      </w:r>
-      <w:proofErr w:type="spellStart"/>
-      <w:r>
-        <w:t>vek</w:t>
-      </w:r>
-      <w:proofErr w:type="spellEnd"/>
-      <w:r>
-        <w:t>) rögzítése; Jármű(</w:t>
-      </w:r>
-      <w:proofErr w:type="spellStart"/>
-      <w:r>
-        <w:t>vek</w:t>
-      </w:r>
-      <w:proofErr w:type="spellEnd"/>
-      <w:r>
-        <w:t>) eladásra meghirdetése</w:t>
-      </w:r>
-      <w:r>
-        <w:t>, használt járművek keresése, eladásra kínált jármű rögzített adatainak megtekintése; Sikeres eladás esetén az új tulajdonosnak átadhatja a járművet, aki így tovább tudja vezetni a jármű eseményeit.</w:t>
-      </w:r>
-    </w:p>
-    <w:p>
-      <w:pPr>
-        <w:pStyle w:val="Listaszerbekezds"/>
-        <w:numPr>
-          <w:ilvl w:val="0"/>
-          <w:numId w:val="4"/>
-        </w:numPr>
-      </w:pPr>
-      <w:r>
-        <w:t>Magánszemélyek számára: A cégekhez hasonló funkciók korlátozott elérése (Pl.: Limitált számban rögzíthet csak járműveket</w:t>
-      </w:r>
-      <w:r>
-        <w:t>, vagy épp limitált számban rendelheti felhasználóhoz azt</w:t>
-      </w:r>
-      <w:r>
-        <w:t>)</w:t>
-      </w:r>
-      <w:r>
-        <w:t xml:space="preserve">, </w:t>
-      </w:r>
-      <w:r>
-        <w:t>a hozzá rendelt járművek kezelése jogosultságtól függően</w:t>
-      </w:r>
-      <w:r>
-        <w:t xml:space="preserve"> (Tulajdonos; Üzembentartó/Másodlagos tulajdonos; Sofőr)</w:t>
-      </w:r>
-      <w:r>
-        <w:t>.</w:t>
-      </w:r>
-    </w:p>
-    <w:p>
-      <w:pPr>
-        <w:ind w:left="360"/>
-      </w:pPr>
-    </w:p>
-    <w:p>
-      <w:pPr>
-        <w:ind w:left="360"/>
-      </w:pPr>
-      <w:r>
-        <w:rPr>
-          <w:noProof/>
-        </w:rPr>
-        <w:drawing>
-          <wp:inline distT="0" distB="0" distL="0" distR="0" wp14:anchorId="46113C33" wp14:editId="346D40B6">
-            <wp:extent cx="5760720" cy="2882265"/>
-            <wp:effectExtent l="0" t="0" r="0" b="0"/>
-            <wp:docPr id="4" name="Kép 4"/>
             <wp:cNvGraphicFramePr>
               <a:graphicFrameLocks xmlns:a="http://schemas.openxmlformats.org/drawingml/2006/main" noChangeAspect="1"/>
             </wp:cNvGraphicFramePr>
@@ -4380,7 +4017,7 @@
                   <pic:spPr>
                     <a:xfrm>
                       <a:off x="0" y="0"/>
-                      <a:ext cx="5760720" cy="2882265"/>
+                      <a:ext cx="5657850" cy="2352675"/>
                     </a:xfrm>
                     <a:prstGeom prst="rect">
                       <a:avLst/>
@@ -4394,6 +4031,23 @@
       </w:r>
     </w:p>
     <w:p>
+      <w:pPr>
+        <w:pStyle w:val="Kpalrs"/>
+        <w:jc w:val="center"/>
+      </w:pPr>
+      <w:fldSimple w:instr=" SEQ ábra \* ARABIC ">
+        <w:r>
+          <w:rPr>
+            <w:noProof/>
+          </w:rPr>
+          <w:t>1</w:t>
+        </w:r>
+      </w:fldSimple>
+      <w:r>
+        <w:t>. ábra MVC felépítés</w:t>
+      </w:r>
+    </w:p>
+    <w:p>
       <w:r>
         <w:br w:type="page"/>
       </w:r>
@@ -4402,38 +4056,605 @@
       <w:pPr>
         <w:pStyle w:val="Cmsor2"/>
       </w:pPr>
-      <w:bookmarkStart w:id="20" w:name="_Toc137597500"/>
+      <w:bookmarkStart w:id="20" w:name="_Toc137597490"/>
+      <w:bookmarkStart w:id="21" w:name="_Toc137648891"/>
       <w:r>
         <w:lastRenderedPageBreak/>
-        <w:t>Alkalmazás felépítése, működése</w:t>
+        <w:t>Felhasznált szoftverek, fejlesztői környezetek</w:t>
       </w:r>
       <w:bookmarkEnd w:id="20"/>
-    </w:p>
+      <w:bookmarkEnd w:id="21"/>
+    </w:p>
+    <w:p/>
     <w:p>
       <w:pPr>
         <w:pStyle w:val="Cmsor3"/>
       </w:pPr>
-      <w:bookmarkStart w:id="21" w:name="_Toc137597501"/>
-      <w:r>
-        <w:t>Felépítés</w:t>
-      </w:r>
-      <w:bookmarkEnd w:id="21"/>
-    </w:p>
-    <w:p>
-      <w:r>
-        <w:t xml:space="preserve">Az alkalmazást három fő rétegre bonthatjuk. Ezek az Adatbázis, a Backend (szerveroldal), és a Frontend (kliensoldal). A felhasználók ezek körül csupán a frontendet, azaz a kliensoldali réteget látják, és érik el közvetlenül. </w:t>
-      </w:r>
-    </w:p>
-    <w:p>
+      <w:bookmarkStart w:id="22" w:name="_Toc137597491"/>
+      <w:bookmarkStart w:id="23" w:name="_Toc137648892"/>
+      <w:r>
+        <w:t>Visual Studio 2022</w:t>
+      </w:r>
+      <w:bookmarkEnd w:id="22"/>
+      <w:bookmarkEnd w:id="23"/>
+    </w:p>
+    <w:p>
+      <w:r>
+        <w:t>A Visual Studio a Microsoft több programozási nyelvet támogató, valamint az évek során folyamatosan fejlődő fejlesztői környezete. Lehetőséget biztosít többek között C#, C++, F#, Visual Basic,</w:t>
+      </w:r>
+      <w:r>
+        <w:t xml:space="preserve"> Python</w:t>
+      </w:r>
+      <w:r>
+        <w:t xml:space="preserve"> és még néhány további nyelven történő alkalmazás fejlesztésr</w:t>
+      </w:r>
+      <w:r>
+        <w:t>e</w:t>
+      </w:r>
+      <w:r>
+        <w:t>. Ezeken túl több Leíró (Pl.: XML, HTML), és Script (Pl.: JS) nyelvet,</w:t>
+      </w:r>
+      <w:r>
+        <w:t xml:space="preserve"> </w:t>
+      </w:r>
+      <w:r>
+        <w:t>kliens oldali keretrendszert (</w:t>
+      </w:r>
+      <w:proofErr w:type="spellStart"/>
+      <w:r>
+        <w:t>Angular</w:t>
+      </w:r>
+      <w:proofErr w:type="spellEnd"/>
+      <w:r>
+        <w:t xml:space="preserve">, </w:t>
+      </w:r>
+      <w:proofErr w:type="spellStart"/>
+      <w:r>
+        <w:t>React</w:t>
+      </w:r>
+      <w:proofErr w:type="spellEnd"/>
+      <w:r>
+        <w:t>),</w:t>
+      </w:r>
+      <w:r>
+        <w:t xml:space="preserve"> valamint JSON formátumot is képes felismerni.</w:t>
+      </w:r>
+      <w:r>
+        <w:t xml:space="preserve"> A fejlesztői környezet első verzióját 1997-ben mutatták be, viszont az évek során rengeteg verzió jelent meg (jellemzően 3-4 évente), napjainkban a 2022-es a legfrissebb. A .NET keretrendszerben történő fejlesztés először a 2002-es verzióban jelent meg. </w:t>
+      </w:r>
+    </w:p>
+    <w:p/>
+    <w:p>
+      <w:pPr>
+        <w:pStyle w:val="Cmsor3"/>
+      </w:pPr>
+      <w:bookmarkStart w:id="24" w:name="_Toc137597492"/>
+      <w:bookmarkStart w:id="25" w:name="_Toc137648893"/>
+      <w:proofErr w:type="spellStart"/>
+      <w:r>
+        <w:t>MySql</w:t>
+      </w:r>
+      <w:proofErr w:type="spellEnd"/>
+      <w:r>
+        <w:t xml:space="preserve"> Server 8.0</w:t>
+      </w:r>
+      <w:bookmarkEnd w:id="24"/>
+      <w:bookmarkEnd w:id="25"/>
+    </w:p>
+    <w:p>
+      <w:r>
+        <w:t xml:space="preserve">A </w:t>
+      </w:r>
+      <w:proofErr w:type="spellStart"/>
+      <w:r>
+        <w:t>MySql</w:t>
+      </w:r>
+      <w:proofErr w:type="spellEnd"/>
+      <w:r>
+        <w:t xml:space="preserve"> Server 8.0 verziója az egyik lehető legjobb választás, ha valamilyen komplex alkalmazáshoz szeretnénk adatbázis kiszolgálót. Legnagyobb előnye, hogy platformfüggetlenség mellett ingyenesen elérhető szinte minden elterjedt operációs rendszerre.</w:t>
+      </w:r>
+    </w:p>
+    <w:p/>
+    <w:p>
+      <w:pPr>
+        <w:pStyle w:val="Cmsor3"/>
+      </w:pPr>
+      <w:bookmarkStart w:id="26" w:name="_Toc137597493"/>
+      <w:bookmarkStart w:id="27" w:name="_Toc137648894"/>
+      <w:proofErr w:type="spellStart"/>
+      <w:r>
+        <w:t>MySql</w:t>
+      </w:r>
+      <w:proofErr w:type="spellEnd"/>
+      <w:r>
+        <w:t xml:space="preserve"> </w:t>
+      </w:r>
+      <w:proofErr w:type="spellStart"/>
+      <w:r>
+        <w:t>Workbench</w:t>
+      </w:r>
+      <w:bookmarkEnd w:id="26"/>
+      <w:bookmarkEnd w:id="27"/>
+      <w:proofErr w:type="spellEnd"/>
+    </w:p>
+    <w:p>
+      <w:r>
+        <w:t xml:space="preserve">A </w:t>
+      </w:r>
+      <w:proofErr w:type="spellStart"/>
+      <w:r>
+        <w:t>MySql</w:t>
+      </w:r>
+      <w:proofErr w:type="spellEnd"/>
+      <w:r>
+        <w:t xml:space="preserve"> </w:t>
+      </w:r>
+      <w:proofErr w:type="spellStart"/>
+      <w:r>
+        <w:t>Workbench</w:t>
+      </w:r>
+      <w:proofErr w:type="spellEnd"/>
+      <w:r>
+        <w:t xml:space="preserve"> az Oracle által fejlesztett</w:t>
+      </w:r>
+      <w:r>
+        <w:t xml:space="preserve"> grafikus</w:t>
+      </w:r>
+      <w:r>
+        <w:t xml:space="preserve"> </w:t>
+      </w:r>
+      <w:proofErr w:type="spellStart"/>
+      <w:r>
+        <w:t>MySql</w:t>
+      </w:r>
+      <w:proofErr w:type="spellEnd"/>
+      <w:r>
+        <w:t xml:space="preserve"> adatbáziskezelő szoftver. Előnye, hogy ingyenes, és ezen túl Windows, Linux, valamint OS X rendszerekre is elérhető.</w:t>
+      </w:r>
+      <w:r>
+        <w:t xml:space="preserve"> Továbbá célszerű választás lehet azért is, mivel az Oracle cég fejleszti, akik a </w:t>
+      </w:r>
+      <w:proofErr w:type="spellStart"/>
+      <w:r>
+        <w:t>MySql</w:t>
+      </w:r>
+      <w:proofErr w:type="spellEnd"/>
+      <w:r>
+        <w:t xml:space="preserve"> fejlesztői is, ezáltal feltehető, hogy folyamatosan naprakész verziót használhatunk. Az alkalmazás </w:t>
+      </w:r>
+      <w:r>
+        <w:t xml:space="preserve">telepítését </w:t>
+      </w:r>
+      <w:r>
+        <w:t xml:space="preserve">a </w:t>
+      </w:r>
+      <w:proofErr w:type="spellStart"/>
+      <w:r>
+        <w:t>MySql</w:t>
+      </w:r>
+      <w:proofErr w:type="spellEnd"/>
+      <w:r>
+        <w:t xml:space="preserve"> Server 8.0 telepítőj</w:t>
+      </w:r>
+      <w:r>
+        <w:t xml:space="preserve">e is felajánlja, de külön is letölthetjük a </w:t>
+      </w:r>
+      <w:proofErr w:type="spellStart"/>
+      <w:r>
+        <w:t>mysql</w:t>
+      </w:r>
+      <w:proofErr w:type="spellEnd"/>
+      <w:r>
+        <w:t xml:space="preserve"> hivatalos oldaláról.</w:t>
+      </w:r>
+      <w:r>
+        <w:t xml:space="preserve"> Segítségével nem csak az adatbázisainkat kezelhetjük, de a </w:t>
+      </w:r>
+      <w:proofErr w:type="spellStart"/>
+      <w:r>
+        <w:t>MySql</w:t>
+      </w:r>
+      <w:proofErr w:type="spellEnd"/>
+      <w:r>
+        <w:t xml:space="preserve"> szerverünket is, továbbá rendelkezik például teljesítmény elemzéssel, és még sok más beépített funkcióval.</w:t>
+      </w:r>
+    </w:p>
+    <w:p/>
+    <w:p>
+      <w:pPr>
+        <w:pStyle w:val="Cmsor3"/>
+      </w:pPr>
+      <w:bookmarkStart w:id="28" w:name="_Toc137597494"/>
+      <w:bookmarkStart w:id="29" w:name="_Toc137648895"/>
+      <w:r>
+        <w:t xml:space="preserve">GitHub </w:t>
+      </w:r>
+      <w:proofErr w:type="spellStart"/>
+      <w:r>
+        <w:t>Desktop</w:t>
+      </w:r>
+      <w:bookmarkEnd w:id="28"/>
+      <w:bookmarkEnd w:id="29"/>
+      <w:proofErr w:type="spellEnd"/>
+    </w:p>
+    <w:p>
+      <w:r>
+        <w:t xml:space="preserve">A GitHub </w:t>
+      </w:r>
+      <w:proofErr w:type="spellStart"/>
+      <w:r>
+        <w:t>Desktop</w:t>
+      </w:r>
+      <w:proofErr w:type="spellEnd"/>
+      <w:r>
+        <w:t xml:space="preserve"> a GitHub saját fejlesztésű szoftvere. Célja, hogy a GitHub-</w:t>
+      </w:r>
+      <w:proofErr w:type="spellStart"/>
+      <w:r>
+        <w:t>on</w:t>
+      </w:r>
+      <w:proofErr w:type="spellEnd"/>
+      <w:r>
+        <w:t xml:space="preserve"> kezelt munkáinkat könnyebben, átláthatóbban elérhessük.</w:t>
+      </w:r>
+      <w:r>
+        <w:t xml:space="preserve"> Segítségével megkönnyíthetjük az életünket, ugyanis rengeteg GitHub CLI-ben kiadott parancsot válthatunk ki csupán néhány kattintással. Az alkalmazás elérhető Windows, valamint </w:t>
+      </w:r>
+      <w:proofErr w:type="spellStart"/>
+      <w:r>
+        <w:t>MacOS</w:t>
+      </w:r>
+      <w:proofErr w:type="spellEnd"/>
+      <w:r>
+        <w:t xml:space="preserve"> rendszerekre is. </w:t>
+      </w:r>
+      <w:r>
+        <w:t xml:space="preserve">Lehetőséget biztosít a verziókövetés nyújtotta előnyök szinte minden lehetőségének kihasználására, mint például a projectünk klónozása, módosítások feltöltése, vagy épp korábbi verziók visszaállítása. Bár mára már a Visual Studio is biztosítja a verziókövetést valamilyen szinten, funkcionalitása elmarad a GitHub </w:t>
+      </w:r>
+      <w:proofErr w:type="spellStart"/>
+      <w:r>
+        <w:t>Desktop</w:t>
+      </w:r>
+      <w:proofErr w:type="spellEnd"/>
+      <w:r>
+        <w:t xml:space="preserve"> apptól. </w:t>
+      </w:r>
+      <w:r>
+        <w:t xml:space="preserve">Itt kiemelném, hogy a GitHub rendelkezik </w:t>
+      </w:r>
+      <w:proofErr w:type="spellStart"/>
+      <w:r>
+        <w:t>mobilos</w:t>
+      </w:r>
+      <w:proofErr w:type="spellEnd"/>
+      <w:r>
+        <w:t xml:space="preserve"> alkalm</w:t>
+      </w:r>
+      <w:r>
+        <w:t xml:space="preserve">azással is, mely elérhető Android, és IOS eszközökre is. </w:t>
+      </w:r>
+    </w:p>
+    <w:p/>
+    <w:p>
+      <w:pPr>
+        <w:pStyle w:val="Cmsor3"/>
+      </w:pPr>
+      <w:bookmarkStart w:id="30" w:name="_Toc137597495"/>
+      <w:bookmarkStart w:id="31" w:name="_Toc137648896"/>
+      <w:r>
+        <w:lastRenderedPageBreak/>
+        <w:t>Microsoft Windows 10</w:t>
+      </w:r>
+      <w:bookmarkEnd w:id="30"/>
+      <w:bookmarkEnd w:id="31"/>
+    </w:p>
+    <w:p>
+      <w:r>
+        <w:t xml:space="preserve">A fejlesztéshez használt eszközeimen Microsoft Windows 10 operációs rendszert használok, mely napjaink egyik legelterjedtebb operációs rendszere. </w:t>
+      </w:r>
+    </w:p>
+    <w:p/>
+    <w:p>
+      <w:pPr>
+        <w:pStyle w:val="Cmsor3"/>
+      </w:pPr>
+      <w:bookmarkStart w:id="32" w:name="_Toc137597496"/>
+      <w:bookmarkStart w:id="33" w:name="_Toc137648897"/>
+      <w:r>
+        <w:t>IIS Web Szerver 10.0</w:t>
+      </w:r>
+      <w:bookmarkEnd w:id="32"/>
+      <w:bookmarkEnd w:id="33"/>
+    </w:p>
+    <w:p/>
+    <w:p>
+      <w:pPr>
+        <w:pStyle w:val="Cmsor3"/>
+      </w:pPr>
+      <w:bookmarkStart w:id="34" w:name="_Toc137597497"/>
+      <w:bookmarkStart w:id="35" w:name="_Toc137648898"/>
+      <w:r>
+        <w:t>Google Chrome</w:t>
+      </w:r>
+      <w:bookmarkEnd w:id="34"/>
+      <w:bookmarkEnd w:id="35"/>
+    </w:p>
+    <w:p>
+      <w:r>
+        <w:t xml:space="preserve">A Google Chrome egy ingyenesen elérhető webböngésző, mely többek között elérhető Windows, Linux, </w:t>
+      </w:r>
+      <w:proofErr w:type="spellStart"/>
+      <w:r>
+        <w:t>MacOS</w:t>
+      </w:r>
+      <w:proofErr w:type="spellEnd"/>
+      <w:r>
+        <w:t xml:space="preserve">, Android, és IOS rendszerekre is. A felhasználók előszeretettel használják, mert felhasználóbarát kezelőfelülettel rendelkezik, és végtelenül egyszerűen használható. További pozitívum, hogy számos bővítmény érhető el hozzá, hátrányként viszont érdemes megemlíteni a konkurens böngészőkhöz képest valamivel magasabb memóriahasználatot. </w:t>
+      </w:r>
+    </w:p>
+    <w:p/>
+    <w:p>
+      <w:pPr>
+        <w:pStyle w:val="Cmsor2"/>
+      </w:pPr>
+      <w:bookmarkStart w:id="36" w:name="_Toc137597498"/>
+      <w:bookmarkStart w:id="37" w:name="_Toc137648899"/>
+      <w:r>
+        <w:t>Alkalmazásterv</w:t>
+      </w:r>
+      <w:bookmarkEnd w:id="36"/>
+      <w:bookmarkEnd w:id="37"/>
+    </w:p>
+    <w:p/>
+    <w:p>
+      <w:pPr>
+        <w:pStyle w:val="Cmsor3"/>
+      </w:pPr>
+      <w:bookmarkStart w:id="38" w:name="_Toc137597499"/>
+      <w:bookmarkStart w:id="39" w:name="_Toc137648900"/>
+      <w:r>
+        <w:t>Témaválasztás</w:t>
+      </w:r>
+      <w:r>
+        <w:t>, alkalmazás leírása</w:t>
+      </w:r>
+      <w:bookmarkEnd w:id="38"/>
+      <w:bookmarkEnd w:id="39"/>
+    </w:p>
+    <w:p>
+      <w:r>
+        <w:t>Nagyon sok időt töltöttem azzal, hogy a diplomamunkámnak szánt alkalmazás témáját kitaláljam. Rengeteg ötletem támadt, ám végül egy olyan témájú app mellett döntöttem, amely az informatika után talán a legközelebb áll a szívemhez: az autózás/autóipar.</w:t>
+      </w:r>
+      <w:r>
+        <w:t xml:space="preserve"> Már kisgyerek koromban is rengeteget foglalkoztam a témával, ám akkor még csak játékként tekintettem rá: Autós kártyák, Hot </w:t>
+      </w:r>
+      <w:proofErr w:type="spellStart"/>
+      <w:r>
+        <w:t>Wheels</w:t>
+      </w:r>
+      <w:proofErr w:type="spellEnd"/>
+      <w:r>
+        <w:t xml:space="preserve">, később </w:t>
+      </w:r>
+      <w:proofErr w:type="spellStart"/>
+      <w:r>
+        <w:t>lego</w:t>
+      </w:r>
+      <w:proofErr w:type="spellEnd"/>
+      <w:r>
+        <w:t xml:space="preserve"> autók, autóversenyzős számítógépes játékok, és persze a kedvenc mesefilmem is a verdák című animációs film volt. Nem is volt kérdés, amint lehetett, 17éves koromban megszereztem a jogosítványt, azóta </w:t>
+      </w:r>
+      <w:r>
+        <w:t>pedig csak még</w:t>
+      </w:r>
+      <w:r>
+        <w:t xml:space="preserve"> tovább nőtt az autózás iránti rajongásom</w:t>
+      </w:r>
+      <w:r>
+        <w:t>, szinte nem telik el úgy nap, hogy ne ülnék kormány mögé</w:t>
+      </w:r>
+      <w:r>
+        <w:t>.</w:t>
+      </w:r>
+      <w:r>
+        <w:t xml:space="preserve"> </w:t>
+      </w:r>
+      <w:r>
+        <w:t>Mivel a választott témakörben szintén rengeteg lehetőség rejlik, főleg napjainkban, amikor az ipar, és az autózás is hatalmas változásokon megy keresztül, ismét elkezdett pörögni az agyam: Milyen célt szolgáljon az alkalmazásom? – Önvezető autó szimuláció? Autóversenyzős játék?</w:t>
+      </w:r>
+    </w:p>
+    <w:p>
+      <w:r>
+        <w:t xml:space="preserve">Végül egy ezeknél sokkal célszerűbb ötletem támadt: Egy gépjármű nyilvántartó alkalmazás. Mint azt már írtam, az autózás, és ezáltal az autóipar hatalmas nehézségeken, és változásokon megy át napjainkban. </w:t>
+      </w:r>
+      <w:proofErr w:type="gramStart"/>
+      <w:r>
+        <w:t>Éppen</w:t>
+      </w:r>
+      <w:proofErr w:type="gramEnd"/>
+      <w:r>
+        <w:t xml:space="preserve"> hogy kezdett lecsengeni a COVID-19 nevű világjárvány, egy újabb nehézséget kell áthidalni: Kitört az Orosz-Ukrán háború, mely hatalmas inflációt eredményezett világszinten.</w:t>
+      </w:r>
+      <w:r>
+        <w:t xml:space="preserve"> Tapasztalható, hogy</w:t>
+      </w:r>
+      <w:r>
+        <w:t xml:space="preserve"> </w:t>
+      </w:r>
+      <w:r>
+        <w:t>jelentősen megváltoztak az emberek autózási- és autóvásárlási szokásai is ebben a válságközeli helyzetben</w:t>
+      </w:r>
+      <w:r>
+        <w:t>: A legtöbben sokkal költséghatékonyabban próbálnak közlekedni</w:t>
+      </w:r>
+      <w:r>
+        <w:t>, és a használtautó piac egyre jobban maga alá szorítja az újautó piacot</w:t>
+      </w:r>
+      <w:r>
+        <w:t>.</w:t>
+      </w:r>
+    </w:p>
+    <w:p>
+      <w:r>
+        <w:t>Az általam kigondolt alkalmazás célja, hogy elősegítse a költséghatékony gépjármű üzemeltetést. A felhasználók számára lehetőséget biztos</w:t>
+      </w:r>
+      <w:r>
+        <w:t xml:space="preserve">ít, hogy rögzítse a gépjárművének költségeit, mint például a tankolás, a szervizek, vagy bármilyen további, a felhasználó által megadott költség. </w:t>
+      </w:r>
+      <w:r>
+        <w:t>Ezeken túl lehetőséget biztosít, hogy nyomon kövessük a gépjármű használati szokásainkat úgy, hogy rögzíteni tudjuk az aktuális futásteljesítményét.</w:t>
+      </w:r>
+    </w:p>
+    <w:p>
+      <w:r>
+        <w:lastRenderedPageBreak/>
+        <w:t>Mindazonáltal gépjárműveket nem csak magánszemélyek használnak, sőt a járműhasználat csupán töredékét teszik ki magánszemélyek. Az alkalmazás éppen ezért sokkal inkább a vállalkozásokat célozná meg: Lízing cégek, Személy- és áruszállítással foglalkozó cégek</w:t>
+      </w:r>
+      <w:r>
+        <w:t>, futárszolgálatok, vagy bármilyen cégautó(</w:t>
+      </w:r>
+      <w:proofErr w:type="spellStart"/>
+      <w:r>
+        <w:t>ka</w:t>
+      </w:r>
+      <w:proofErr w:type="spellEnd"/>
+      <w:r>
+        <w:t xml:space="preserve">)t tartó cégek. Lehetőségünk van korlátlan számú gépjárművet rögzíteni </w:t>
+      </w:r>
+      <w:r>
+        <w:t>a</w:t>
+      </w:r>
+      <w:r>
+        <w:t xml:space="preserve"> rendszerbe, melyeknek teljes életciklusát lekövetné az alkalmazás a vásárlástól egészen az eladásig. </w:t>
+      </w:r>
+    </w:p>
+    <w:p>
+      <w:r>
+        <w:t>Az alkalmazás főbb tervezett funkciói:</w:t>
+      </w:r>
+    </w:p>
+    <w:p>
+      <w:pPr>
+        <w:pStyle w:val="Listaszerbekezds"/>
+        <w:numPr>
+          <w:ilvl w:val="0"/>
+          <w:numId w:val="4"/>
+        </w:numPr>
+      </w:pPr>
+      <w:r>
+        <w:t>Autógyártó cégek számára: API-n keresztül lehetőséget biztosít</w:t>
+      </w:r>
+      <w:r>
+        <w:t xml:space="preserve"> a legyártott gépjárművek rögzítésére a rendszerbe.</w:t>
+      </w:r>
+    </w:p>
+    <w:p>
+      <w:pPr>
+        <w:pStyle w:val="Listaszerbekezds"/>
+        <w:numPr>
+          <w:ilvl w:val="0"/>
+          <w:numId w:val="4"/>
+        </w:numPr>
+      </w:pPr>
+      <w:r>
+        <w:t>Autószervizek számára: A náluk szervizelt gépjárművekre rögzíteni tudják az elvégzett szervizek adatait (</w:t>
+      </w:r>
+      <w:r>
+        <w:t xml:space="preserve">szerviz </w:t>
+      </w:r>
+      <w:r>
+        <w:t>időpont, elvégzett munka, költségek</w:t>
+      </w:r>
+      <w:r>
+        <w:t>, egyéb megjegyzések</w:t>
+      </w:r>
+      <w:r>
+        <w:t>/észrevételek</w:t>
+      </w:r>
+      <w:r>
+        <w:t>)</w:t>
+      </w:r>
+    </w:p>
+    <w:p>
+      <w:pPr>
+        <w:pStyle w:val="Listaszerbekezds"/>
+        <w:numPr>
+          <w:ilvl w:val="0"/>
+          <w:numId w:val="4"/>
+        </w:numPr>
+      </w:pPr>
+      <w:r>
+        <w:t>Cégek/Vállalkozások számára: A cég gépjárműveinek kezelése, nyilvántartása; Jármű hozzárendelése felhasználó(k)hoz; Új jármű(</w:t>
+      </w:r>
+      <w:proofErr w:type="spellStart"/>
+      <w:r>
+        <w:t>vek</w:t>
+      </w:r>
+      <w:proofErr w:type="spellEnd"/>
+      <w:r>
+        <w:t>) rögzítése; Jármű(</w:t>
+      </w:r>
+      <w:proofErr w:type="spellStart"/>
+      <w:r>
+        <w:t>vek</w:t>
+      </w:r>
+      <w:proofErr w:type="spellEnd"/>
+      <w:r>
+        <w:t>) eladásra meghirdetése</w:t>
+      </w:r>
+      <w:r>
+        <w:t>, használt járművek keresése, eladásra kínált jármű rögzített adatainak megtekintése; Sikeres eladás esetén az új tulajdonosnak átadhatja a járművet, aki így tovább tudja vezetni a jármű eseményeit.</w:t>
+      </w:r>
+    </w:p>
+    <w:p>
+      <w:pPr>
+        <w:pStyle w:val="Listaszerbekezds"/>
+        <w:numPr>
+          <w:ilvl w:val="0"/>
+          <w:numId w:val="4"/>
+        </w:numPr>
+      </w:pPr>
+      <w:r>
+        <w:t>Magánszemélyek számára: A cégekhez hasonló funkciók korlátozott elérése (Pl.: Limitált számban rögzíthet csak járműveket</w:t>
+      </w:r>
+      <w:r>
+        <w:t>, vagy épp limitált számban rendelheti felhasználóhoz azt</w:t>
+      </w:r>
+      <w:r>
+        <w:t>)</w:t>
+      </w:r>
+      <w:r>
+        <w:t xml:space="preserve">, </w:t>
+      </w:r>
+      <w:r>
+        <w:t>a hozzá rendelt járművek kezelése jogosultságtól függően</w:t>
+      </w:r>
+      <w:r>
+        <w:t xml:space="preserve"> (Tulajdonos; Üzembentartó/Másodlagos tulajdonos; Sofőr)</w:t>
+      </w:r>
+      <w:r>
+        <w:t>.</w:t>
+      </w:r>
+    </w:p>
+    <w:p>
+      <w:pPr>
+        <w:ind w:left="360"/>
+      </w:pPr>
+    </w:p>
+    <w:p>
+      <w:pPr>
+        <w:keepNext/>
+        <w:ind w:left="360"/>
+      </w:pPr>
       <w:r>
         <w:rPr>
           <w:noProof/>
         </w:rPr>
         <w:drawing>
-          <wp:inline distT="0" distB="0" distL="0" distR="0" wp14:anchorId="1E0C3AB6" wp14:editId="25A26CB9">
-            <wp:extent cx="5760720" cy="3954145"/>
-            <wp:effectExtent l="0" t="0" r="0" b="8255"/>
-            <wp:docPr id="1" name="Kép 1"/>
+          <wp:inline distT="0" distB="0" distL="0" distR="0" wp14:anchorId="46113C33" wp14:editId="346D40B6">
+            <wp:extent cx="5760720" cy="2882265"/>
+            <wp:effectExtent l="0" t="0" r="0" b="0"/>
+            <wp:docPr id="4" name="Kép 4"/>
             <wp:cNvGraphicFramePr>
               <a:graphicFrameLocks xmlns:a="http://schemas.openxmlformats.org/drawingml/2006/main" noChangeAspect="1"/>
             </wp:cNvGraphicFramePr>
@@ -4453,6 +4674,104 @@
                   <pic:spPr>
                     <a:xfrm>
                       <a:off x="0" y="0"/>
+                      <a:ext cx="5760720" cy="2882265"/>
+                    </a:xfrm>
+                    <a:prstGeom prst="rect">
+                      <a:avLst/>
+                    </a:prstGeom>
+                  </pic:spPr>
+                </pic:pic>
+              </a:graphicData>
+            </a:graphic>
+          </wp:inline>
+        </w:drawing>
+      </w:r>
+    </w:p>
+    <w:p>
+      <w:pPr>
+        <w:pStyle w:val="Kpalrs"/>
+        <w:jc w:val="center"/>
+      </w:pPr>
+      <w:fldSimple w:instr=" SEQ ábra \* ARABIC ">
+        <w:r>
+          <w:rPr>
+            <w:noProof/>
+          </w:rPr>
+          <w:t>2</w:t>
+        </w:r>
+      </w:fldSimple>
+      <w:r>
+        <w:t>. ábra Követelmény specifikáció</w:t>
+      </w:r>
+    </w:p>
+    <w:p>
+      <w:r>
+        <w:br w:type="page"/>
+      </w:r>
+    </w:p>
+    <w:p>
+      <w:pPr>
+        <w:pStyle w:val="Cmsor2"/>
+      </w:pPr>
+      <w:bookmarkStart w:id="40" w:name="_Toc137597500"/>
+      <w:bookmarkStart w:id="41" w:name="_Toc137648901"/>
+      <w:r>
+        <w:lastRenderedPageBreak/>
+        <w:t>Alkalmazás felépítése, működése</w:t>
+      </w:r>
+      <w:bookmarkEnd w:id="40"/>
+      <w:bookmarkEnd w:id="41"/>
+    </w:p>
+    <w:p/>
+    <w:p>
+      <w:pPr>
+        <w:pStyle w:val="Cmsor3"/>
+      </w:pPr>
+      <w:bookmarkStart w:id="42" w:name="_Toc137597501"/>
+      <w:bookmarkStart w:id="43" w:name="_Toc137648902"/>
+      <w:r>
+        <w:t>Felépítés</w:t>
+      </w:r>
+      <w:bookmarkEnd w:id="42"/>
+      <w:bookmarkEnd w:id="43"/>
+    </w:p>
+    <w:p>
+      <w:r>
+        <w:t xml:space="preserve">Az alkalmazást három fő rétegre bonthatjuk. Ezek az Adatbázis, a Backend (szerveroldal), és a Frontend (kliensoldal). A felhasználók ezek körül csupán a frontendet, azaz a kliensoldali réteget látják, és érik el közvetlenül. </w:t>
+      </w:r>
+    </w:p>
+    <w:p>
+      <w:pPr>
+        <w:keepNext/>
+      </w:pPr>
+      <w:r>
+        <w:rPr>
+          <w:noProof/>
+        </w:rPr>
+        <w:drawing>
+          <wp:inline distT="0" distB="0" distL="0" distR="0" wp14:anchorId="1E0C3AB6" wp14:editId="25A26CB9">
+            <wp:extent cx="5760720" cy="3954145"/>
+            <wp:effectExtent l="0" t="0" r="0" b="8255"/>
+            <wp:docPr id="1" name="Kép 1"/>
+            <wp:cNvGraphicFramePr>
+              <a:graphicFrameLocks xmlns:a="http://schemas.openxmlformats.org/drawingml/2006/main" noChangeAspect="1"/>
+            </wp:cNvGraphicFramePr>
+            <a:graphic xmlns:a="http://schemas.openxmlformats.org/drawingml/2006/main">
+              <a:graphicData uri="http://schemas.openxmlformats.org/drawingml/2006/picture">
+                <pic:pic xmlns:pic="http://schemas.openxmlformats.org/drawingml/2006/picture">
+                  <pic:nvPicPr>
+                    <pic:cNvPr id="1" name=""/>
+                    <pic:cNvPicPr/>
+                  </pic:nvPicPr>
+                  <pic:blipFill>
+                    <a:blip r:embed="rId11"/>
+                    <a:stretch>
+                      <a:fillRect/>
+                    </a:stretch>
+                  </pic:blipFill>
+                  <pic:spPr>
+                    <a:xfrm>
+                      <a:off x="0" y="0"/>
                       <a:ext cx="5760720" cy="3954145"/>
                     </a:xfrm>
                     <a:prstGeom prst="rect">
@@ -4467,6 +4786,23 @@
       </w:r>
     </w:p>
     <w:p>
+      <w:pPr>
+        <w:pStyle w:val="Kpalrs"/>
+        <w:jc w:val="center"/>
+      </w:pPr>
+      <w:fldSimple w:instr=" SEQ ábra \* ARABIC ">
+        <w:r>
+          <w:rPr>
+            <w:noProof/>
+          </w:rPr>
+          <w:t>3</w:t>
+        </w:r>
+      </w:fldSimple>
+      <w:r>
+        <w:t>. ábra Alkalmazás felépítése</w:t>
+      </w:r>
+    </w:p>
+    <w:p>
       <w:r>
         <w:t>A rétegek feladatai:</w:t>
       </w:r>
@@ -4518,387 +4854,402 @@
     </w:p>
     <w:p>
       <w:r>
-        <w:t>A frontend, azaz kliensoldali réteg feladata, hogy a felhasználók számára is értelmezhető, átlátható, és kezelhető módon megjelenítse a szükséges adatokat, valamint lehetőséget biztosítson, hogy a felhasználó kényelmesen kéréseket küldjön a szerver felé (Pl.: adat beszúrás), valamint a szervertől kapott választ megjelenítse a felhasználónak.</w:t>
-      </w:r>
-    </w:p>
+        <w:t xml:space="preserve">A frontend, azaz kliensoldali réteg feladata, hogy a felhasználók számára is értelmezhető, átlátható, és kezelhető módon megjelenítse a szükséges adatokat, valamint lehetőséget </w:t>
+      </w:r>
+      <w:r>
+        <w:lastRenderedPageBreak/>
+        <w:t>biztosítson, hogy a felhasználó kényelmesen kéréseket küldjön a szerver felé (Pl.: adat beszúrás), valamint a szervertől kapott választ megjelenítse a felhasználónak.</w:t>
+      </w:r>
+    </w:p>
+    <w:p/>
     <w:p>
       <w:pPr>
         <w:pStyle w:val="Cmsor3"/>
       </w:pPr>
-      <w:bookmarkStart w:id="22" w:name="_Toc137597502"/>
+      <w:bookmarkStart w:id="44" w:name="_Toc137597502"/>
+      <w:bookmarkStart w:id="45" w:name="_Toc137648903"/>
+      <w:r>
+        <w:t>Frontend</w:t>
+      </w:r>
+      <w:bookmarkEnd w:id="44"/>
+      <w:bookmarkEnd w:id="45"/>
+    </w:p>
+    <w:p>
+      <w:r>
+        <w:t xml:space="preserve">Az alkalmazás megjelenítéséért a kliens oldal felel. A tartalomért HTML, a megjelenésért CSS, azon belül is </w:t>
+      </w:r>
+      <w:proofErr w:type="spellStart"/>
+      <w:r>
+        <w:t>Bootrstrap</w:t>
+      </w:r>
+      <w:proofErr w:type="spellEnd"/>
+      <w:r>
+        <w:t xml:space="preserve"> keretrendszer, míg a kliens oldali funkciók működéséért JavaScript, valamint a legismertebb JS könyvtár, a </w:t>
+      </w:r>
+      <w:proofErr w:type="spellStart"/>
+      <w:r>
+        <w:t>JQuery</w:t>
+      </w:r>
+      <w:proofErr w:type="spellEnd"/>
+      <w:r>
+        <w:t xml:space="preserve"> felel. Az ASP.NET keretrendszer lehetőséget biztosít számunkra az MVC tervezési minta használatára, melyet jellemzően </w:t>
+      </w:r>
+      <w:proofErr w:type="spellStart"/>
+      <w:r>
+        <w:t>Razor</w:t>
+      </w:r>
+      <w:proofErr w:type="spellEnd"/>
+      <w:r>
+        <w:t xml:space="preserve"> Web-es technológiával szokás társítani. Az alkalmazás felépítésének köszönhetően lehetőségünk van egy projecten belül fejleszteni a Kliens- és Szerver oldalt is úgy, hogy mégis elkülönítjük a rétegeket, azaz biztosítjuk a párhuzamos fejlesztési lehetőséget, és az </w:t>
+      </w:r>
+      <w:proofErr w:type="spellStart"/>
+      <w:r>
+        <w:t>átláthatóságot</w:t>
+      </w:r>
+      <w:proofErr w:type="spellEnd"/>
+      <w:r>
+        <w:t>.</w:t>
+      </w:r>
+      <w:r>
+        <w:t xml:space="preserve"> Szimplán néhány kattintással létrehozhatunk egy új „Nézetet” (oldalt) az alkalmazásunkhoz. Fontos kiemelni, hogy a nézeteinkbe csupán az adott oldal „body” részének tartalmát kell megírnunk, ugyanis az alkalmazás minden lapja egy </w:t>
+      </w:r>
+      <w:proofErr w:type="spellStart"/>
+      <w:r>
+        <w:t>úgynevezet</w:t>
+      </w:r>
+      <w:proofErr w:type="spellEnd"/>
+      <w:r>
+        <w:t xml:space="preserve"> </w:t>
+      </w:r>
+      <w:proofErr w:type="spellStart"/>
+      <w:r>
+        <w:t>Layout-ra</w:t>
+      </w:r>
+      <w:proofErr w:type="spellEnd"/>
+      <w:r>
+        <w:t xml:space="preserve"> (sablonba) kerül bele, mely tartalmazza az alkalmazás vázát (Pl.: </w:t>
+      </w:r>
+      <w:proofErr w:type="spellStart"/>
+      <w:r>
+        <w:t>Navbar</w:t>
+      </w:r>
+      <w:proofErr w:type="spellEnd"/>
+      <w:r>
+        <w:t xml:space="preserve">, </w:t>
+      </w:r>
+      <w:proofErr w:type="spellStart"/>
+      <w:r>
+        <w:t>Boorstrap</w:t>
+      </w:r>
+      <w:proofErr w:type="spellEnd"/>
+      <w:r>
+        <w:t xml:space="preserve">, és </w:t>
+      </w:r>
+      <w:proofErr w:type="spellStart"/>
+      <w:r>
+        <w:t>JQuery</w:t>
+      </w:r>
+      <w:proofErr w:type="spellEnd"/>
+      <w:r>
+        <w:t xml:space="preserve"> könyvtárak importálása).</w:t>
+      </w:r>
+      <w:r>
+        <w:t xml:space="preserve"> Amennyiben egy nézethez kliensoldali funkciókat (scripteket) szeretnénk hozzáadni, abban az esetben a kódot érdemes a nézeten belül „</w:t>
+      </w:r>
+      <w:proofErr w:type="spellStart"/>
+      <w:r>
+        <w:t>Scripts</w:t>
+      </w:r>
+      <w:proofErr w:type="spellEnd"/>
+      <w:r>
+        <w:t xml:space="preserve">” </w:t>
+      </w:r>
+      <w:proofErr w:type="spellStart"/>
+      <w:r>
+        <w:t>section</w:t>
+      </w:r>
+      <w:proofErr w:type="spellEnd"/>
+      <w:r>
+        <w:t xml:space="preserve">-be rakni, melyet az alkalmazásunk a sablonban, a body végén fog „behúzni”. Hasonló a helyzet a formázás esetében is, itt „CSS” </w:t>
+      </w:r>
+      <w:proofErr w:type="spellStart"/>
+      <w:r>
+        <w:t>section</w:t>
+      </w:r>
+      <w:proofErr w:type="spellEnd"/>
+      <w:r>
+        <w:t xml:space="preserve">-be írjuk a kódjainkat, melyet az alkalmazásunk a </w:t>
+      </w:r>
+      <w:proofErr w:type="spellStart"/>
+      <w:r>
+        <w:t>head</w:t>
+      </w:r>
+      <w:proofErr w:type="spellEnd"/>
+      <w:r>
+        <w:t xml:space="preserve"> rész megfelelő helyére fogja behúzni.</w:t>
+      </w:r>
+    </w:p>
+    <w:p/>
+    <w:p>
+      <w:pPr>
+        <w:pStyle w:val="Cmsor3"/>
+      </w:pPr>
+      <w:bookmarkStart w:id="46" w:name="_Toc137597503"/>
+      <w:bookmarkStart w:id="47" w:name="_Toc137648904"/>
+      <w:r>
+        <w:t>Backend</w:t>
+      </w:r>
+      <w:bookmarkEnd w:id="46"/>
+      <w:bookmarkEnd w:id="47"/>
+    </w:p>
+    <w:p>
+      <w:r>
+        <w:t xml:space="preserve">Az alkalmazás szerveroldali rétegét egy C# nyelven. ASP.NET keretrendszer alatt készült alkalmazás szolgálja ki. </w:t>
+      </w:r>
+      <w:r>
+        <w:t xml:space="preserve">A szerveroldal legfőbb komponensei a </w:t>
+      </w:r>
+      <w:proofErr w:type="spellStart"/>
+      <w:r>
+        <w:t>controllerek</w:t>
+      </w:r>
+      <w:proofErr w:type="spellEnd"/>
+      <w:r>
+        <w:t xml:space="preserve">, avagy vezérlők. Minden adatbázis művelet keresztül megy a vezérlőnkön, ugyanis a kliensek a </w:t>
+      </w:r>
+      <w:proofErr w:type="spellStart"/>
+      <w:r>
+        <w:t>controller</w:t>
+      </w:r>
+      <w:proofErr w:type="spellEnd"/>
+      <w:r>
+        <w:t xml:space="preserve"> felé intéznek kéréseket, melyre a szerverünk választ ad. </w:t>
+      </w:r>
+      <w:r>
+        <w:t xml:space="preserve">Annak érdekében, hogy ne sértsük meg a szoftverfejlesztési elveket (Pl.: SOLID) érdemes a lehető legjobban elkülöníteni a komponenseket, épp ezért az alkalmazásban minden fő tevékenységi körre külön </w:t>
+      </w:r>
+      <w:proofErr w:type="spellStart"/>
+      <w:r>
+        <w:t>controller</w:t>
+      </w:r>
+      <w:proofErr w:type="spellEnd"/>
+      <w:r>
+        <w:t xml:space="preserve"> van (Pl.: Auth, </w:t>
+      </w:r>
+      <w:proofErr w:type="spellStart"/>
+      <w:r>
+        <w:t>Admin</w:t>
+      </w:r>
+      <w:proofErr w:type="spellEnd"/>
+      <w:r>
+        <w:t xml:space="preserve">, </w:t>
+      </w:r>
+      <w:proofErr w:type="spellStart"/>
+      <w:r>
+        <w:t>User</w:t>
+      </w:r>
+      <w:proofErr w:type="spellEnd"/>
+      <w:r>
+        <w:t xml:space="preserve">, </w:t>
+      </w:r>
+      <w:proofErr w:type="spellStart"/>
+      <w:r>
+        <w:t>Api</w:t>
+      </w:r>
+      <w:proofErr w:type="spellEnd"/>
+      <w:r>
+        <w:t xml:space="preserve">). </w:t>
+      </w:r>
+      <w:r>
+        <w:t xml:space="preserve">Az adatbázissal történő kommunikáció </w:t>
+      </w:r>
+      <w:proofErr w:type="spellStart"/>
+      <w:r>
+        <w:t>Entity</w:t>
+      </w:r>
+      <w:proofErr w:type="spellEnd"/>
+      <w:r>
+        <w:t xml:space="preserve"> Frameworkon keresztül történik, melynek segítségével nem kell folyamatosan adatbázis lekéréseket írnunk, hanem elég egy táblastruktúrát leíró modellt készítenünk, majd </w:t>
+      </w:r>
+      <w:proofErr w:type="spellStart"/>
+      <w:r>
+        <w:t>DBSet-eken</w:t>
+      </w:r>
+      <w:proofErr w:type="spellEnd"/>
+      <w:r>
+        <w:t xml:space="preserve"> keresztül már el is érhetjük az adatbázisunkat. </w:t>
+      </w:r>
+    </w:p>
+    <w:p/>
+    <w:p>
+      <w:pPr>
+        <w:pStyle w:val="Cmsor3"/>
+      </w:pPr>
+      <w:bookmarkStart w:id="48" w:name="_Toc137597504"/>
+      <w:bookmarkStart w:id="49" w:name="_Toc137648905"/>
+      <w:r>
+        <w:t>Adatbázis</w:t>
+      </w:r>
+      <w:r>
+        <w:t>, tárolt adatok, adatvédelem</w:t>
+      </w:r>
+      <w:bookmarkEnd w:id="48"/>
+      <w:bookmarkEnd w:id="49"/>
+    </w:p>
+    <w:p>
+      <w:r>
+        <w:t>Az adatbázis struktúra kialakításakor fontos szempont volt az optimális felépítés, valamint a megfelelő tábla-kapcsolatok kialakítása is annak érdekében, hogy elkerüljük az adatintegritási problémákat</w:t>
+      </w:r>
+      <w:r>
+        <w:t xml:space="preserve">, bár </w:t>
+      </w:r>
+      <w:r>
+        <w:t>az alkalmazás kliens, és szerver oldali adatellenőrzést is végez az adatmanipulációs műveletek előtt</w:t>
+      </w:r>
+      <w:r>
+        <w:t>. Mivel az alkalmazás rendeltetésszerű használata során hatalmas mennyiségű adat kerülhet eltárolásra, ezáltal fontos volt, hogy azok eltárolása optimális, átgondolt legyen. Egy hibásan megtervezett, vagy elkészített adatbázis esetén nem csak a végtelenségekig lassíthatjuk az alkalmazásunkat, de akár egy idő után az egész appot használhatatlanná teheti.</w:t>
+      </w:r>
+      <w:r>
+        <w:t xml:space="preserve"> Az alkalmazás minden felhasználó típusának a jelszavát</w:t>
+      </w:r>
+      <w:r>
+        <w:t xml:space="preserve"> </w:t>
+      </w:r>
+      <w:proofErr w:type="spellStart"/>
+      <w:r>
+        <w:t>saltozva</w:t>
+      </w:r>
+      <w:proofErr w:type="spellEnd"/>
+      <w:r>
+        <w:t>,</w:t>
+      </w:r>
+      <w:r>
+        <w:t xml:space="preserve"> SHA-256 titkosítással tárolja.</w:t>
+      </w:r>
+      <w:r>
+        <w:t xml:space="preserve"> Az SHA-256 titkosítás során a bevitt jelszóból egy 256 bit </w:t>
+      </w:r>
       <w:r>
         <w:lastRenderedPageBreak/>
-        <w:t>Frontend</w:t>
-      </w:r>
-      <w:bookmarkEnd w:id="22"/>
-    </w:p>
-    <w:p>
-      <w:r>
-        <w:t xml:space="preserve">Az alkalmazás megjelenítéséért a kliens oldal felel. A tartalomért HTML, a megjelenésért CSS, azon belül is </w:t>
-      </w:r>
-      <w:proofErr w:type="spellStart"/>
-      <w:r>
-        <w:t>Bootrstrap</w:t>
-      </w:r>
-      <w:proofErr w:type="spellEnd"/>
-      <w:r>
-        <w:t xml:space="preserve"> keretrendszer, míg a kliens oldali funkciók működéséért JavaScript, valamint a legismertebb JS könyvtár, a </w:t>
-      </w:r>
-      <w:proofErr w:type="spellStart"/>
-      <w:r>
-        <w:t>JQuery</w:t>
-      </w:r>
-      <w:proofErr w:type="spellEnd"/>
-      <w:r>
-        <w:t xml:space="preserve"> felel. Az ASP.NET keretrendszer lehetőséget biztosít számunkra az MVC tervezési minta használatára, melyet jellemzően </w:t>
-      </w:r>
-      <w:proofErr w:type="spellStart"/>
-      <w:r>
-        <w:t>Razor</w:t>
-      </w:r>
-      <w:proofErr w:type="spellEnd"/>
-      <w:r>
-        <w:t xml:space="preserve"> Web-es technológiával szokás társítani. Az alkalmazás felépítésének köszönhetően lehetőségünk van egy projecten belül fejleszteni a Kliens- és Szerver oldalt is úgy, hogy mégis elkülönítjük a rétegeket, azaz biztosítjuk a párhuzamos fejlesztési lehetőséget, és az </w:t>
-      </w:r>
-      <w:proofErr w:type="spellStart"/>
-      <w:r>
-        <w:t>átláthatóságot</w:t>
-      </w:r>
-      <w:proofErr w:type="spellEnd"/>
-      <w:r>
-        <w:t>.</w:t>
-      </w:r>
-      <w:r>
-        <w:t xml:space="preserve"> Szimplán néhány kattintással létrehozhatunk egy új „Nézetet” (oldalt) az alkalmazásunkhoz. Fontos kiemelni, hogy a nézeteinkbe csupán az adott oldal „body” részének tartalmát kell megírnunk, ugyanis az alkalmazás minden lapja egy </w:t>
-      </w:r>
-      <w:proofErr w:type="spellStart"/>
-      <w:r>
-        <w:t>úgynevezet</w:t>
-      </w:r>
-      <w:proofErr w:type="spellEnd"/>
+        <w:t xml:space="preserve">hosszúságú karakter sorozat keletkezik. A </w:t>
+      </w:r>
+      <w:proofErr w:type="spellStart"/>
+      <w:r>
+        <w:t>hashelési</w:t>
+      </w:r>
+      <w:proofErr w:type="spellEnd"/>
+      <w:r>
+        <w:t xml:space="preserve"> algoritmusnak köszönhetően így egy biztonságos jelszó</w:t>
+      </w:r>
+      <w:r>
+        <w:t xml:space="preserve"> feltörése </w:t>
+      </w:r>
+      <w:proofErr w:type="spellStart"/>
+      <w:r>
+        <w:t>bruteforce</w:t>
+      </w:r>
+      <w:proofErr w:type="spellEnd"/>
+      <w:r>
+        <w:t xml:space="preserve"> megoldással</w:t>
+      </w:r>
+      <w:r>
+        <w:t xml:space="preserve"> napjainkban még egy szuperszámítógép</w:t>
+      </w:r>
+      <w:r>
+        <w:t xml:space="preserve"> számára se valósítható meg belátható időn belül, természetesen visszafejtésre (napjainkban) szintén nincs lehetőség. A </w:t>
+      </w:r>
+      <w:proofErr w:type="spellStart"/>
+      <w:r>
+        <w:t>saltozás</w:t>
+      </w:r>
+      <w:proofErr w:type="spellEnd"/>
+      <w:r>
+        <w:t xml:space="preserve"> (sózás) célja, hogy esetleges két azonos karakter sorozat esetén is eltérő legyen a </w:t>
+      </w:r>
+      <w:proofErr w:type="spellStart"/>
+      <w:r>
+        <w:t>hash-elt</w:t>
+      </w:r>
+      <w:proofErr w:type="spellEnd"/>
+      <w:r>
+        <w:t xml:space="preserve"> érték, melyet úgy érünk el, hogy a </w:t>
+      </w:r>
+      <w:proofErr w:type="spellStart"/>
+      <w:r>
+        <w:t>hashelés</w:t>
+      </w:r>
+      <w:proofErr w:type="spellEnd"/>
+      <w:r>
+        <w:t xml:space="preserve"> előtt egy véletlenszerűen generált</w:t>
+      </w:r>
+      <w:r>
+        <w:t xml:space="preserve"> (esetünkben 10-15 közötti véletlen hosszúságú)</w:t>
+      </w:r>
+      <w:r>
+        <w:t xml:space="preserve"> karaktersorozatot (ez lesz az ún. </w:t>
+      </w:r>
+      <w:proofErr w:type="spellStart"/>
+      <w:r>
+        <w:t>salt</w:t>
+      </w:r>
+      <w:proofErr w:type="spellEnd"/>
+      <w:r>
+        <w:t xml:space="preserve">) fűzünk a </w:t>
+      </w:r>
+      <w:proofErr w:type="spellStart"/>
+      <w:r>
+        <w:t>titkosítani</w:t>
+      </w:r>
+      <w:proofErr w:type="spellEnd"/>
+      <w:r>
+        <w:t xml:space="preserve"> kívánt karaktersorozathoz. Természetesen a </w:t>
+      </w:r>
+      <w:proofErr w:type="spellStart"/>
+      <w:r>
+        <w:t>saltot</w:t>
+      </w:r>
+      <w:proofErr w:type="spellEnd"/>
+      <w:r>
+        <w:t xml:space="preserve"> szintén el kell tárolnunk, hogy később (esetünkben bejelentkezéskor) a bevitt jelszóhoz újra hozzáfűzhessük, és ezáltal a generált </w:t>
+      </w:r>
+      <w:proofErr w:type="spellStart"/>
+      <w:r>
+        <w:t>hash</w:t>
+      </w:r>
+      <w:proofErr w:type="spellEnd"/>
+      <w:r>
+        <w:t xml:space="preserve"> megegyezzen az tárolttal.</w:t>
+      </w:r>
+      <w:r>
+        <w:t xml:space="preserve"> A </w:t>
+      </w:r>
+      <w:proofErr w:type="spellStart"/>
+      <w:r>
+        <w:t>saltot</w:t>
+      </w:r>
+      <w:proofErr w:type="spellEnd"/>
+      <w:r>
+        <w:t xml:space="preserve"> esetünkben a jelszó mögött tároljuk </w:t>
+      </w:r>
+      <w:proofErr w:type="gramStart"/>
+      <w:r>
+        <w:t>el ’</w:t>
+      </w:r>
+      <w:proofErr w:type="gramEnd"/>
+      <w:r>
+        <w:t>$’ határolókarakterrel elválasztva.</w:t>
+      </w:r>
       <w:r>
         <w:t xml:space="preserve"> </w:t>
       </w:r>
-      <w:proofErr w:type="spellStart"/>
-      <w:r>
-        <w:t>Layout-ra</w:t>
-      </w:r>
-      <w:proofErr w:type="spellEnd"/>
-      <w:r>
-        <w:t xml:space="preserve"> (sablonba) kerül bele, mely tartalmazza az alkalmazás vázát (Pl.: </w:t>
-      </w:r>
-      <w:proofErr w:type="spellStart"/>
-      <w:r>
-        <w:t>Navbar</w:t>
-      </w:r>
-      <w:proofErr w:type="spellEnd"/>
-      <w:r>
-        <w:t xml:space="preserve">, </w:t>
-      </w:r>
-      <w:proofErr w:type="spellStart"/>
-      <w:r>
-        <w:t>Boorstrap</w:t>
-      </w:r>
-      <w:proofErr w:type="spellEnd"/>
-      <w:r>
-        <w:t xml:space="preserve">, és </w:t>
-      </w:r>
-      <w:proofErr w:type="spellStart"/>
-      <w:r>
-        <w:t>JQuery</w:t>
-      </w:r>
-      <w:proofErr w:type="spellEnd"/>
-      <w:r>
-        <w:t xml:space="preserve"> könyvtárak importálása).</w:t>
-      </w:r>
-      <w:r>
-        <w:t xml:space="preserve"> Amennyiben egy nézethez kliensoldali funkciókat (scripteket) szeretnénk hozzáadni, abban az esetben a kódot érdemes a nézeten belül „</w:t>
-      </w:r>
-      <w:proofErr w:type="spellStart"/>
-      <w:r>
-        <w:t>Scripts</w:t>
-      </w:r>
-      <w:proofErr w:type="spellEnd"/>
-      <w:r>
-        <w:t xml:space="preserve">” </w:t>
-      </w:r>
-      <w:proofErr w:type="spellStart"/>
-      <w:r>
-        <w:t>section</w:t>
-      </w:r>
-      <w:proofErr w:type="spellEnd"/>
-      <w:r>
-        <w:t xml:space="preserve">-be rakni, melyet az alkalmazásunk a sablonban, a body végén fog „behúzni”. Hasonló a helyzet a formázás esetében is, itt „CSS” </w:t>
-      </w:r>
-      <w:proofErr w:type="spellStart"/>
-      <w:r>
-        <w:t>section</w:t>
-      </w:r>
-      <w:proofErr w:type="spellEnd"/>
-      <w:r>
-        <w:t xml:space="preserve">-be írjuk a kódjainkat, melyet az alkalmazásunk a </w:t>
-      </w:r>
-      <w:proofErr w:type="spellStart"/>
-      <w:r>
-        <w:t>head</w:t>
-      </w:r>
-      <w:proofErr w:type="spellEnd"/>
-      <w:r>
-        <w:t xml:space="preserve"> rész megfelelő helyére fogja behúzni.</w:t>
-      </w:r>
-    </w:p>
-    <w:p>
-      <w:pPr>
-        <w:pStyle w:val="Cmsor3"/>
-      </w:pPr>
-      <w:bookmarkStart w:id="23" w:name="_Toc137597503"/>
-      <w:r>
-        <w:t>Backend</w:t>
-      </w:r>
-      <w:bookmarkEnd w:id="23"/>
-    </w:p>
-    <w:p>
-      <w:r>
-        <w:t xml:space="preserve">Az alkalmazás szerveroldali rétegét egy C# nyelven. ASP.NET keretrendszer alatt készült alkalmazás szolgálja ki. </w:t>
-      </w:r>
-      <w:r>
-        <w:t xml:space="preserve">A szerveroldal legfőbb komponensei a </w:t>
-      </w:r>
-      <w:proofErr w:type="spellStart"/>
-      <w:r>
-        <w:t>controllerek</w:t>
-      </w:r>
-      <w:proofErr w:type="spellEnd"/>
-      <w:r>
-        <w:t xml:space="preserve">, avagy vezérlők. Minden adatbázis művelet keresztül megy a vezérlőnkön, ugyanis a kliensek a </w:t>
-      </w:r>
-      <w:proofErr w:type="spellStart"/>
-      <w:r>
-        <w:t>controller</w:t>
-      </w:r>
-      <w:proofErr w:type="spellEnd"/>
-      <w:r>
-        <w:t xml:space="preserve"> felé intéznek kéréseket, melyre a szerverünk választ ad. </w:t>
-      </w:r>
-      <w:r>
-        <w:t xml:space="preserve">Annak érdekében, hogy ne sértsük meg a szoftverfejlesztési elveket (Pl.: SOLID) érdemes a lehető legjobban elkülöníteni a komponenseket, épp ezért az alkalmazásban minden fő tevékenységi körre külön </w:t>
-      </w:r>
-      <w:proofErr w:type="spellStart"/>
-      <w:r>
-        <w:t>controller</w:t>
-      </w:r>
-      <w:proofErr w:type="spellEnd"/>
-      <w:r>
-        <w:t xml:space="preserve"> van (Pl.: Auth, </w:t>
-      </w:r>
-      <w:proofErr w:type="spellStart"/>
-      <w:r>
-        <w:t>Admin</w:t>
-      </w:r>
-      <w:proofErr w:type="spellEnd"/>
-      <w:r>
-        <w:t xml:space="preserve">, </w:t>
-      </w:r>
-      <w:proofErr w:type="spellStart"/>
-      <w:r>
-        <w:t>User</w:t>
-      </w:r>
-      <w:proofErr w:type="spellEnd"/>
-      <w:r>
-        <w:t xml:space="preserve">, </w:t>
-      </w:r>
-      <w:proofErr w:type="spellStart"/>
-      <w:r>
-        <w:t>Api</w:t>
-      </w:r>
-      <w:proofErr w:type="spellEnd"/>
-      <w:r>
-        <w:t xml:space="preserve">). </w:t>
-      </w:r>
-      <w:r>
-        <w:t xml:space="preserve">Az adatbázissal történő kommunikáció </w:t>
-      </w:r>
-      <w:proofErr w:type="spellStart"/>
-      <w:r>
-        <w:t>Entity</w:t>
-      </w:r>
-      <w:proofErr w:type="spellEnd"/>
-      <w:r>
-        <w:t xml:space="preserve"> Frameworkon keresztül történik, melynek segítségével nem kell folyamatosan adatbázis lekéréseket írnunk, hanem elég egy táblastruktúrát leíró modellt készítenünk, majd </w:t>
-      </w:r>
-      <w:proofErr w:type="spellStart"/>
-      <w:r>
-        <w:t>DBSet-eken</w:t>
-      </w:r>
-      <w:proofErr w:type="spellEnd"/>
-      <w:r>
-        <w:t xml:space="preserve"> keresztül már el is érhetjük az adatbázisunkat. </w:t>
-      </w:r>
-    </w:p>
-    <w:p>
-      <w:pPr>
-        <w:pStyle w:val="Cmsor3"/>
-      </w:pPr>
-      <w:bookmarkStart w:id="24" w:name="_Toc137597504"/>
-      <w:r>
-        <w:t>Adatbázis</w:t>
-      </w:r>
-      <w:r>
-        <w:t>, tárolt adatok, adatvédelem</w:t>
-      </w:r>
-      <w:bookmarkEnd w:id="24"/>
-    </w:p>
-    <w:p>
-      <w:r>
-        <w:t>Az adatbázis struktúra kialakításakor fontos szempont volt az optimális felépítés, valamint a megfelelő tábla-kapcsolatok kialakítása is annak érdekében, hogy elkerüljük az adatintegritási problémákat</w:t>
-      </w:r>
-      <w:r>
-        <w:t xml:space="preserve">, bár </w:t>
-      </w:r>
-      <w:r>
-        <w:t>az alkalmazás kliens, és szerver oldali adatellenőrzést is végez az adatmanipulációs műveletek előtt</w:t>
-      </w:r>
-      <w:r>
-        <w:t>. Mivel az alkalmazás rendeltetésszerű használata során hatalmas mennyiségű adat kerülhet eltárolásra, ezáltal fontos volt, hogy azok eltárolása optimális, átgondolt legyen. Egy hibásan megtervezett, vagy elkészített adatbázis esetén nem csak a végtelenségekig lassíthatjuk az alkalmazásunkat, de akár egy idő után az egész appot használhatatlanná teheti.</w:t>
-      </w:r>
-      <w:r>
-        <w:t xml:space="preserve"> Az alkalmazás minden felhasználó típusának a jelszavát</w:t>
-      </w:r>
-      <w:r>
-        <w:t xml:space="preserve"> </w:t>
-      </w:r>
-      <w:proofErr w:type="spellStart"/>
-      <w:r>
-        <w:t>saltozva</w:t>
-      </w:r>
-      <w:proofErr w:type="spellEnd"/>
-      <w:r>
-        <w:t>,</w:t>
-      </w:r>
-      <w:r>
-        <w:t xml:space="preserve"> SHA-256 titkosítással tárolja.</w:t>
-      </w:r>
-      <w:r>
-        <w:t xml:space="preserve"> Az SHA-256 titkosítás során a bevitt jelszóból egy 256 bit hosszúságú karakter sorozat keletkezik. A </w:t>
-      </w:r>
-      <w:proofErr w:type="spellStart"/>
-      <w:r>
-        <w:t>hashelési</w:t>
-      </w:r>
-      <w:proofErr w:type="spellEnd"/>
-      <w:r>
-        <w:t xml:space="preserve"> algoritmusnak köszönhetően így egy biztonságos jelszó</w:t>
-      </w:r>
-      <w:r>
-        <w:t xml:space="preserve"> feltörése </w:t>
-      </w:r>
-      <w:proofErr w:type="spellStart"/>
-      <w:r>
-        <w:t>bruteforce</w:t>
-      </w:r>
-      <w:proofErr w:type="spellEnd"/>
-      <w:r>
-        <w:t xml:space="preserve"> megoldással</w:t>
-      </w:r>
-      <w:r>
-        <w:t xml:space="preserve"> napjainkban még egy szuperszámítógép</w:t>
-      </w:r>
-      <w:r>
-        <w:t xml:space="preserve"> számára se valósítható meg belátható időn belül, természetesen visszafejtésre (napjainkban) szintén nincs lehetőség. A </w:t>
-      </w:r>
-      <w:proofErr w:type="spellStart"/>
-      <w:r>
-        <w:t>saltozás</w:t>
-      </w:r>
-      <w:proofErr w:type="spellEnd"/>
-      <w:r>
-        <w:t xml:space="preserve"> (sózás) célja, hogy esetleges két azonos karakter sorozat esetén is eltérő legyen a </w:t>
-      </w:r>
-      <w:proofErr w:type="spellStart"/>
-      <w:r>
-        <w:t>hash-elt</w:t>
-      </w:r>
-      <w:proofErr w:type="spellEnd"/>
-      <w:r>
-        <w:t xml:space="preserve"> érték, melyet úgy érünk el, hogy a </w:t>
-      </w:r>
-      <w:proofErr w:type="spellStart"/>
-      <w:r>
-        <w:t>hashelés</w:t>
-      </w:r>
-      <w:proofErr w:type="spellEnd"/>
-      <w:r>
-        <w:t xml:space="preserve"> előtt egy véletlenszerűen generált</w:t>
-      </w:r>
-      <w:r>
-        <w:t xml:space="preserve"> (esetünkben 10-15 közötti véletlen hosszúságú)</w:t>
-      </w:r>
-      <w:r>
-        <w:t xml:space="preserve"> karaktersorozatot (ez lesz az ún. </w:t>
-      </w:r>
-      <w:proofErr w:type="spellStart"/>
-      <w:r>
-        <w:t>salt</w:t>
-      </w:r>
-      <w:proofErr w:type="spellEnd"/>
-      <w:r>
-        <w:t xml:space="preserve">) fűzünk a </w:t>
-      </w:r>
-      <w:proofErr w:type="spellStart"/>
-      <w:r>
-        <w:t>titkosítani</w:t>
-      </w:r>
-      <w:proofErr w:type="spellEnd"/>
-      <w:r>
-        <w:t xml:space="preserve"> kívánt karaktersorozathoz. Természetesen a </w:t>
-      </w:r>
-      <w:proofErr w:type="spellStart"/>
-      <w:r>
-        <w:t>saltot</w:t>
-      </w:r>
-      <w:proofErr w:type="spellEnd"/>
-      <w:r>
-        <w:t xml:space="preserve"> szintén </w:t>
-      </w:r>
-      <w:r>
-        <w:lastRenderedPageBreak/>
-        <w:t xml:space="preserve">el kell tárolnunk, hogy később (esetünkben bejelentkezéskor) a bevitt jelszóhoz újra hozzáfűzhessük, és ezáltal a generált </w:t>
-      </w:r>
-      <w:proofErr w:type="spellStart"/>
-      <w:r>
-        <w:t>hash</w:t>
-      </w:r>
-      <w:proofErr w:type="spellEnd"/>
-      <w:r>
-        <w:t xml:space="preserve"> megegyezzen az tárolttal.</w:t>
-      </w:r>
-      <w:r>
-        <w:t xml:space="preserve"> A </w:t>
-      </w:r>
-      <w:proofErr w:type="spellStart"/>
-      <w:r>
-        <w:t>saltot</w:t>
-      </w:r>
-      <w:proofErr w:type="spellEnd"/>
-      <w:r>
-        <w:t xml:space="preserve"> esetünkben a jelszó mögött tároljuk </w:t>
-      </w:r>
-      <w:proofErr w:type="gramStart"/>
-      <w:r>
-        <w:t>el ’</w:t>
-      </w:r>
-      <w:proofErr w:type="gramEnd"/>
-      <w:r>
-        <w:t>$’ határolókarakterrel elválasztva.</w:t>
-      </w:r>
-      <w:r>
-        <w:t xml:space="preserve"> </w:t>
-      </w:r>
       <w:r>
         <w:t>Az alábbi képen egy minta látható az eltárolt jelszóról:</w:t>
       </w:r>
     </w:p>
     <w:p>
+      <w:pPr>
+        <w:keepNext/>
+      </w:pPr>
       <w:r>
         <w:rPr>
           <w:noProof/>
@@ -4921,7 +5272,7 @@
                     </pic:cNvPicPr>
                   </pic:nvPicPr>
                   <pic:blipFill>
-                    <a:blip r:embed="rId11">
+                    <a:blip r:embed="rId12">
                       <a:extLst>
                         <a:ext uri="{28A0092B-C50C-407E-A947-70E740481C1C}">
                           <a14:useLocalDpi xmlns:a14="http://schemas.microsoft.com/office/drawing/2010/main" val="0"/>
@@ -4954,6 +5305,23 @@
       </w:r>
     </w:p>
     <w:p>
+      <w:pPr>
+        <w:pStyle w:val="Kpalrs"/>
+        <w:jc w:val="center"/>
+      </w:pPr>
+      <w:fldSimple w:instr=" SEQ ábra \* ARABIC ">
+        <w:r>
+          <w:rPr>
+            <w:noProof/>
+          </w:rPr>
+          <w:t>4</w:t>
+        </w:r>
+      </w:fldSimple>
+      <w:r>
+        <w:t>. ábra Jelszó tárolás</w:t>
+      </w:r>
+    </w:p>
+    <w:p>
       <w:r>
         <w:t xml:space="preserve">Az alkalmazás adatait tároló </w:t>
       </w:r>
@@ -4967,10 +5335,14 @@
       </w:r>
     </w:p>
     <w:p>
+      <w:pPr>
+        <w:keepNext/>
+      </w:pPr>
       <w:r>
         <w:rPr>
           <w:noProof/>
         </w:rPr>
+        <w:lastRenderedPageBreak/>
         <w:drawing>
           <wp:inline distT="0" distB="0" distL="0" distR="0" wp14:anchorId="65DAA794" wp14:editId="44216253">
             <wp:extent cx="5753100" cy="5638800"/>
@@ -4989,7 +5361,7 @@
                     </pic:cNvPicPr>
                   </pic:nvPicPr>
                   <pic:blipFill>
-                    <a:blip r:embed="rId12">
+                    <a:blip r:embed="rId13">
                       <a:extLst>
                         <a:ext uri="{28A0092B-C50C-407E-A947-70E740481C1C}">
                           <a14:useLocalDpi xmlns:a14="http://schemas.microsoft.com/office/drawing/2010/main" val="0"/>
@@ -5023,6 +5395,23 @@
     </w:p>
     <w:p>
       <w:pPr>
+        <w:pStyle w:val="Kpalrs"/>
+        <w:jc w:val="center"/>
+      </w:pPr>
+      <w:fldSimple w:instr=" SEQ ábra \* ARABIC ">
+        <w:r>
+          <w:rPr>
+            <w:noProof/>
+          </w:rPr>
+          <w:t>5</w:t>
+        </w:r>
+      </w:fldSimple>
+      <w:r>
+        <w:t>. ábra Adatbázis terv</w:t>
+      </w:r>
+    </w:p>
+    <w:p>
+      <w:pPr>
         <w:rPr>
           <w:rFonts w:eastAsiaTheme="majorEastAsia" w:cstheme="majorBidi"/>
           <w:color w:val="2F5496" w:themeColor="accent1" w:themeShade="BF"/>
@@ -5038,12 +5427,14 @@
       <w:pPr>
         <w:pStyle w:val="Cmsor2"/>
       </w:pPr>
-      <w:bookmarkStart w:id="25" w:name="_Toc137597505"/>
+      <w:bookmarkStart w:id="50" w:name="_Toc137597505"/>
+      <w:bookmarkStart w:id="51" w:name="_Toc137648906"/>
       <w:r>
         <w:lastRenderedPageBreak/>
         <w:t>Beüzemelési javaslat</w:t>
       </w:r>
-      <w:bookmarkEnd w:id="25"/>
+      <w:bookmarkEnd w:id="50"/>
+      <w:bookmarkEnd w:id="51"/>
     </w:p>
     <w:p>
       <w:r>
@@ -5058,11 +5449,13 @@
         <w:t xml:space="preserve"> operációsrendszer alatti beüzemelésre fogok kitérni. A beüzemeléshez szükség lehet valamennyi rendszergazdai ismeretre, tapasztalatra.</w:t>
       </w:r>
     </w:p>
+    <w:p/>
     <w:p>
       <w:pPr>
         <w:pStyle w:val="Cmsor3"/>
       </w:pPr>
-      <w:bookmarkStart w:id="26" w:name="_Toc137597506"/>
+      <w:bookmarkStart w:id="52" w:name="_Toc137597506"/>
+      <w:bookmarkStart w:id="53" w:name="_Toc137648907"/>
       <w:proofErr w:type="spellStart"/>
       <w:r>
         <w:t>MySql</w:t>
@@ -5071,7 +5464,8 @@
       <w:r>
         <w:t xml:space="preserve"> szerver telepítése, beüzemelése</w:t>
       </w:r>
-      <w:bookmarkEnd w:id="26"/>
+      <w:bookmarkEnd w:id="52"/>
+      <w:bookmarkEnd w:id="53"/>
     </w:p>
     <w:p>
       <w:r>
@@ -5325,12 +5719,7 @@
     </w:p>
     <w:p>
       <w:r>
-        <w:t>Most adjunk jogosultságot a létrehozott felhasználónknak az adatbázisunkhoz val</w:t>
-      </w:r>
-      <w:bookmarkStart w:id="27" w:name="_GoBack"/>
-      <w:bookmarkEnd w:id="27"/>
-      <w:r>
-        <w:t>ó hozzáférésre. A jogosultság megadásakor célszerű, hogy a felhasználónk az adatbázisunkhoz korlátlanul hozzáférjen (ellenkező esetben az alkalmazás nem fog megfelelően működni).</w:t>
+        <w:t>Most adjunk jogosultságot a létrehozott felhasználónknak az adatbázisunkhoz való hozzáférésre. A jogosultság megadásakor célszerű, hogy a felhasználónk az adatbázisunkhoz korlátlanul hozzáférjen (ellenkező esetben az alkalmazás nem fog megfelelően működni).</w:t>
       </w:r>
       <w:r>
         <w:t xml:space="preserve"> A jogosultság megadásához futtassuk le a „</w:t>
@@ -5416,10 +5805,28 @@
     </w:p>
     <w:p>
       <w:r>
-        <w:t xml:space="preserve">Ezzel az adatbázisunk beüzemelésével végeztünk is, </w:t>
-      </w:r>
-      <w:r>
-        <w:t xml:space="preserve">következő lépésben </w:t>
+        <w:t>Ezzel az adatbázisunk beüzemelésével végeztünk is</w:t>
+      </w:r>
+      <w:r>
+        <w:t>.</w:t>
+      </w:r>
+    </w:p>
+    <w:p/>
+    <w:p>
+      <w:pPr>
+        <w:pStyle w:val="Cmsor3"/>
+      </w:pPr>
+      <w:bookmarkStart w:id="54" w:name="_Toc137597507"/>
+      <w:bookmarkStart w:id="55" w:name="_Toc137648908"/>
+      <w:r>
+        <w:t>Program összekötése az adatbázissal</w:t>
+      </w:r>
+      <w:bookmarkEnd w:id="54"/>
+      <w:bookmarkEnd w:id="55"/>
+    </w:p>
+    <w:p>
+      <w:r>
+        <w:t xml:space="preserve">Következő lépésben </w:t>
       </w:r>
       <w:proofErr w:type="spellStart"/>
       <w:r>
@@ -5427,30 +5834,316 @@
       </w:r>
       <w:proofErr w:type="spellEnd"/>
       <w:r>
-        <w:t xml:space="preserve"> össze az alkalmazásunkat az </w:t>
-      </w:r>
-      <w:r>
-        <w:t>adatbázissal</w:t>
-      </w:r>
-      <w:r>
-        <w:t>.</w:t>
-      </w:r>
-    </w:p>
-    <w:p>
-      <w:pPr>
-        <w:pStyle w:val="Cmsor3"/>
-      </w:pPr>
-      <w:bookmarkStart w:id="28" w:name="_Toc137597507"/>
-      <w:r>
-        <w:t>Program összekötése az adatbázissal</w:t>
-      </w:r>
-      <w:bookmarkEnd w:id="28"/>
-    </w:p>
-    <w:p/>
+        <w:t xml:space="preserve"> össze az alkalmazásunkat az adatbázissal. Mivel az alkalmazás rendelkezik saját „</w:t>
+      </w:r>
+      <w:proofErr w:type="spellStart"/>
+      <w:r>
+        <w:t>config</w:t>
+      </w:r>
+      <w:proofErr w:type="spellEnd"/>
+      <w:r>
+        <w:t>” fájllal, ezért különösen egyszerű dolgunk van. Keressük meg az alkalmazásunk mappáját, majd nyissuk meg az „</w:t>
+      </w:r>
+      <w:proofErr w:type="spellStart"/>
+      <w:proofErr w:type="gramStart"/>
+      <w:r>
+        <w:t>appsettings.json</w:t>
+      </w:r>
+      <w:proofErr w:type="spellEnd"/>
+      <w:proofErr w:type="gramEnd"/>
+      <w:r>
+        <w:t xml:space="preserve">” fájlt. A fájl szerkesztésére akár még hagyományos jegyzettömböt is használgatunk, mindazonáltal célszerű valamilyen olyan szerkesztőt használni, amely átláthatóan tagolja a szöveges állományt, és még akár </w:t>
+      </w:r>
+      <w:proofErr w:type="spellStart"/>
+      <w:r>
+        <w:t>systax</w:t>
+      </w:r>
+      <w:proofErr w:type="spellEnd"/>
+      <w:r>
+        <w:t xml:space="preserve"> </w:t>
+      </w:r>
+      <w:proofErr w:type="spellStart"/>
+      <w:r>
+        <w:t>highligting</w:t>
+      </w:r>
+      <w:proofErr w:type="spellEnd"/>
+      <w:r>
+        <w:t xml:space="preserve"> is rendelkezésre áll. Ilyen alkalmazások lehetnek például a </w:t>
+      </w:r>
+      <w:proofErr w:type="spellStart"/>
+      <w:r>
+        <w:t>notepad</w:t>
+      </w:r>
+      <w:proofErr w:type="spellEnd"/>
+      <w:r>
+        <w:t xml:space="preserve">++, </w:t>
+      </w:r>
+      <w:r>
+        <w:lastRenderedPageBreak/>
+        <w:t xml:space="preserve">vagy a </w:t>
+      </w:r>
+      <w:proofErr w:type="spellStart"/>
+      <w:r>
+        <w:t>visual</w:t>
+      </w:r>
+      <w:proofErr w:type="spellEnd"/>
+      <w:r>
+        <w:t xml:space="preserve"> </w:t>
+      </w:r>
+      <w:proofErr w:type="spellStart"/>
+      <w:r>
+        <w:t>studio</w:t>
+      </w:r>
+      <w:proofErr w:type="spellEnd"/>
+      <w:r>
+        <w:t xml:space="preserve"> </w:t>
+      </w:r>
+      <w:proofErr w:type="spellStart"/>
+      <w:r>
+        <w:t>code</w:t>
+      </w:r>
+      <w:proofErr w:type="spellEnd"/>
+      <w:r>
+        <w:t xml:space="preserve">, de akár a használt fejlesztői környezetben, a </w:t>
+      </w:r>
+      <w:proofErr w:type="spellStart"/>
+      <w:r>
+        <w:t>visual</w:t>
+      </w:r>
+      <w:proofErr w:type="spellEnd"/>
+      <w:r>
+        <w:t xml:space="preserve"> </w:t>
+      </w:r>
+      <w:proofErr w:type="spellStart"/>
+      <w:r>
+        <w:t>studio</w:t>
+      </w:r>
+      <w:proofErr w:type="spellEnd"/>
+      <w:r>
+        <w:t xml:space="preserve"> 2022-ben is módosíthatjuk.</w:t>
+      </w:r>
+    </w:p>
+    <w:p>
+      <w:r>
+        <w:t>A konfigurációs állományban keressük ki a „</w:t>
+      </w:r>
+      <w:proofErr w:type="spellStart"/>
+      <w:r>
+        <w:t>ConnectionString</w:t>
+      </w:r>
+      <w:proofErr w:type="spellEnd"/>
+      <w:r>
+        <w:t xml:space="preserve">”, azon belül pedig az „SQL” részt, majd állítsuk be az adatbázisunk elérhetőségét. Mivel a konfigurációs fájl egy JSON állomány, ezért fontos figyelni annak szintaktikájára is. </w:t>
+      </w:r>
+    </w:p>
+    <w:p>
+      <w:pPr>
+        <w:keepNext/>
+      </w:pPr>
+      <w:r>
+        <w:rPr>
+          <w:noProof/>
+        </w:rPr>
+        <w:drawing>
+          <wp:inline distT="0" distB="0" distL="0" distR="0" wp14:anchorId="2897512E" wp14:editId="1B30E5D6">
+            <wp:extent cx="5760720" cy="445770"/>
+            <wp:effectExtent l="0" t="0" r="0" b="0"/>
+            <wp:docPr id="2" name="Kép 2"/>
+            <wp:cNvGraphicFramePr>
+              <a:graphicFrameLocks xmlns:a="http://schemas.openxmlformats.org/drawingml/2006/main" noChangeAspect="1"/>
+            </wp:cNvGraphicFramePr>
+            <a:graphic xmlns:a="http://schemas.openxmlformats.org/drawingml/2006/main">
+              <a:graphicData uri="http://schemas.openxmlformats.org/drawingml/2006/picture">
+                <pic:pic xmlns:pic="http://schemas.openxmlformats.org/drawingml/2006/picture">
+                  <pic:nvPicPr>
+                    <pic:cNvPr id="1" name=""/>
+                    <pic:cNvPicPr/>
+                  </pic:nvPicPr>
+                  <pic:blipFill>
+                    <a:blip r:embed="rId14"/>
+                    <a:stretch>
+                      <a:fillRect/>
+                    </a:stretch>
+                  </pic:blipFill>
+                  <pic:spPr>
+                    <a:xfrm>
+                      <a:off x="0" y="0"/>
+                      <a:ext cx="5760720" cy="445770"/>
+                    </a:xfrm>
+                    <a:prstGeom prst="rect">
+                      <a:avLst/>
+                    </a:prstGeom>
+                  </pic:spPr>
+                </pic:pic>
+              </a:graphicData>
+            </a:graphic>
+          </wp:inline>
+        </w:drawing>
+      </w:r>
+    </w:p>
+    <w:p>
+      <w:pPr>
+        <w:pStyle w:val="Kpalrs"/>
+        <w:jc w:val="center"/>
+      </w:pPr>
+      <w:fldSimple w:instr=" SEQ ábra \* ARABIC ">
+        <w:r>
+          <w:rPr>
+            <w:noProof/>
+          </w:rPr>
+          <w:t>6</w:t>
+        </w:r>
+      </w:fldSimple>
+      <w:r>
+        <w:t>. ábra Alkalmazás-Adatbázis összekötés</w:t>
+      </w:r>
+    </w:p>
+    <w:p>
+      <w:r>
+        <w:t xml:space="preserve">A kapcsolat kialakításának </w:t>
+      </w:r>
+      <w:proofErr w:type="gramStart"/>
+      <w:r>
+        <w:t>sikerességét</w:t>
+      </w:r>
+      <w:proofErr w:type="gramEnd"/>
+      <w:r>
+        <w:t xml:space="preserve"> </w:t>
+      </w:r>
+      <w:r>
+        <w:t xml:space="preserve">valamint a tábláink meglétét </w:t>
+      </w:r>
+      <w:r>
+        <w:t xml:space="preserve">úgy ellenőrizhetjük, hogy </w:t>
+      </w:r>
+      <w:r>
+        <w:t xml:space="preserve">az alkalmazás elindítását követően </w:t>
+      </w:r>
+      <w:r>
+        <w:t>a</w:t>
+      </w:r>
+      <w:r>
+        <w:t>z</w:t>
+      </w:r>
+      <w:r>
+        <w:t xml:space="preserve"> </w:t>
+      </w:r>
+      <w:r>
+        <w:t>„</w:t>
+      </w:r>
+      <w:r>
+        <w:rPr>
+          <w:highlight w:val="yellow"/>
+        </w:rPr>
+        <w:t>IP</w:t>
+      </w:r>
+      <w:r>
+        <w:t>/</w:t>
+      </w:r>
+      <w:proofErr w:type="spellStart"/>
+      <w:r>
+        <w:t>Dev</w:t>
+      </w:r>
+      <w:proofErr w:type="spellEnd"/>
+      <w:r>
+        <w:t>/</w:t>
+      </w:r>
+      <w:proofErr w:type="spellStart"/>
+      <w:r>
+        <w:t>CheckDbConnection</w:t>
+      </w:r>
+      <w:proofErr w:type="spellEnd"/>
+      <w:r>
+        <w:t>” elérési útra navigálunk. Ekkor JSON formátumban látni fogjuk az a</w:t>
+      </w:r>
+      <w:bookmarkStart w:id="56" w:name="_GoBack"/>
+      <w:bookmarkEnd w:id="56"/>
+      <w:r>
+        <w:t xml:space="preserve">datbázisunk státuszát (Csatlakozási próbálkozás) a </w:t>
+      </w:r>
+      <w:proofErr w:type="spellStart"/>
+      <w:r>
+        <w:t>CanConnect</w:t>
+      </w:r>
+      <w:proofErr w:type="spellEnd"/>
+      <w:r>
+        <w:t xml:space="preserve"> alatt, majd az összes táblánkat felsorolva állapot jelzéssel. Természetesen a true jelenti a sikert, </w:t>
+      </w:r>
+      <w:proofErr w:type="gramStart"/>
+      <w:r>
+        <w:t>ellenben</w:t>
+      </w:r>
+      <w:proofErr w:type="gramEnd"/>
+      <w:r>
+        <w:t xml:space="preserve"> ha false értékel látunk, akkor valamilyen hiba van, ebben az esetben ellenőrizzük az adatbázisunkat, és a kapcsolatot.</w:t>
+      </w:r>
+    </w:p>
+    <w:p>
+      <w:pPr>
+        <w:keepNext/>
+      </w:pPr>
+      <w:r>
+        <w:rPr>
+          <w:noProof/>
+        </w:rPr>
+        <w:drawing>
+          <wp:inline distT="0" distB="0" distL="0" distR="0" wp14:anchorId="65641C19" wp14:editId="7610EA2C">
+            <wp:extent cx="2325331" cy="4913906"/>
+            <wp:effectExtent l="0" t="0" r="0" b="1270"/>
+            <wp:docPr id="8" name="Kép 8"/>
+            <wp:cNvGraphicFramePr>
+              <a:graphicFrameLocks xmlns:a="http://schemas.openxmlformats.org/drawingml/2006/main" noChangeAspect="1"/>
+            </wp:cNvGraphicFramePr>
+            <a:graphic xmlns:a="http://schemas.openxmlformats.org/drawingml/2006/main">
+              <a:graphicData uri="http://schemas.openxmlformats.org/drawingml/2006/picture">
+                <pic:pic xmlns:pic="http://schemas.openxmlformats.org/drawingml/2006/picture">
+                  <pic:nvPicPr>
+                    <pic:cNvPr id="1" name=""/>
+                    <pic:cNvPicPr/>
+                  </pic:nvPicPr>
+                  <pic:blipFill>
+                    <a:blip r:embed="rId15"/>
+                    <a:stretch>
+                      <a:fillRect/>
+                    </a:stretch>
+                  </pic:blipFill>
+                  <pic:spPr>
+                    <a:xfrm>
+                      <a:off x="0" y="0"/>
+                      <a:ext cx="2362983" cy="4993472"/>
+                    </a:xfrm>
+                    <a:prstGeom prst="rect">
+                      <a:avLst/>
+                    </a:prstGeom>
+                  </pic:spPr>
+                </pic:pic>
+              </a:graphicData>
+            </a:graphic>
+          </wp:inline>
+        </w:drawing>
+      </w:r>
+    </w:p>
+    <w:p>
+      <w:pPr>
+        <w:pStyle w:val="Kpalrs"/>
+      </w:pPr>
+      <w:fldSimple w:instr=" SEQ ábra \* ARABIC ">
+        <w:r>
+          <w:rPr>
+            <w:noProof/>
+          </w:rPr>
+          <w:t>7</w:t>
+        </w:r>
+      </w:fldSimple>
+      <w:r>
+        <w:t>. ábra Adatbázis kapcsolat ellenőrzése</w:t>
+      </w:r>
+    </w:p>
     <w:sectPr>
-      <w:footerReference w:type="default" r:id="rId13"/>
+      <w:footerReference w:type="default" r:id="rId16"/>
       <w:pgSz w:w="11906" w:h="16838"/>
       <w:pgMar w:top="1417" w:right="1417" w:bottom="1417" w:left="1417" w:header="708" w:footer="708" w:gutter="0"/>
+      <w:pgNumType w:start="1"/>
       <w:cols w:space="708"/>
       <w:docGrid w:linePitch="360"/>
     </w:sectPr>
@@ -5487,7 +6180,7 @@
 <w:ftr xmlns:wpc="http://schemas.microsoft.com/office/word/2010/wordprocessingCanvas" xmlns:cx="http://schemas.microsoft.com/office/drawing/2014/chartex" xmlns:cx1="http://schemas.microsoft.com/office/drawing/2015/9/8/chartex" xmlns:cx2="http://schemas.microsoft.com/office/drawing/2015/10/21/chartex" xmlns:cx3="http://schemas.microsoft.com/office/drawing/2016/5/9/chartex" xmlns:cx4="http://schemas.microsoft.com/office/drawing/2016/5/10/chartex" xmlns:cx5="http://schemas.microsoft.com/office/drawing/2016/5/11/chartex" xmlns:cx6="http://schemas.microsoft.com/office/drawing/2016/5/12/chartex" xmlns:cx7="http://schemas.microsoft.com/office/drawing/2016/5/13/chartex" xmlns:cx8="http://schemas.microsoft.com/office/drawing/2016/5/14/chartex" xmlns:mc="http://schemas.openxmlformats.org/markup-compatibility/2006" xmlns:aink="http://schemas.microsoft.com/office/drawing/2016/ink" xmlns:am3d="http://schemas.microsoft.com/office/drawing/2017/model3d" xmlns:o="urn:schemas-microsoft-com:office:office" xmlns:r="http://schemas.openxmlformats.org/officeDocument/2006/relationships" xmlns:m="http://schemas.openxmlformats.org/officeDocument/2006/math" xmlns:v="urn:schemas-microsoft-com:vml" xmlns:wp14="http://schemas.microsoft.com/office/word/2010/wordprocessingDrawing" xmlns:wp="http://schemas.openxmlformats.org/drawingml/2006/wordprocessingDrawing" xmlns:w10="urn:schemas-microsoft-com:office:word" xmlns:w="http://schemas.openxmlformats.org/wordprocessingml/2006/main" xmlns:w14="http://schemas.microsoft.com/office/word/2010/wordml" xmlns:w15="http://schemas.microsoft.com/office/word/2012/wordml" xmlns:w16cid="http://schemas.microsoft.com/office/word/2016/wordml/cid" xmlns:w16se="http://schemas.microsoft.com/office/word/2015/wordml/symex" xmlns:wpg="http://schemas.microsoft.com/office/word/2010/wordprocessingGroup" xmlns:wpi="http://schemas.microsoft.com/office/word/2010/wordprocessingInk" xmlns:wne="http://schemas.microsoft.com/office/word/2006/wordml" xmlns:wps="http://schemas.microsoft.com/office/word/2010/wordprocessingShape" mc:Ignorable="w14 w15 w16se w16cid wp14">
   <w:sdt>
     <w:sdtPr>
-      <w:id w:val="957841354"/>
+      <w:id w:val="119733103"/>
       <w:docPartObj>
         <w:docPartGallery w:val="Page Numbers (Bottom of Page)"/>
         <w:docPartUnique/>
@@ -5752,6 +6445,92 @@
     </w:lvl>
   </w:abstractNum>
   <w:abstractNum w:abstractNumId="2" w15:restartNumberingAfterBreak="0">
+    <w:nsid w:val="5F2C68CB"/>
+    <w:multiLevelType w:val="multilevel"/>
+    <w:tmpl w:val="040E001F"/>
+    <w:lvl w:ilvl="0">
+      <w:start w:val="1"/>
+      <w:numFmt w:val="decimal"/>
+      <w:lvlText w:val="%1."/>
+      <w:lvlJc w:val="left"/>
+      <w:pPr>
+        <w:ind w:left="360" w:hanging="360"/>
+      </w:pPr>
+    </w:lvl>
+    <w:lvl w:ilvl="1">
+      <w:start w:val="1"/>
+      <w:numFmt w:val="decimal"/>
+      <w:lvlText w:val="%1.%2."/>
+      <w:lvlJc w:val="left"/>
+      <w:pPr>
+        <w:ind w:left="792" w:hanging="432"/>
+      </w:pPr>
+    </w:lvl>
+    <w:lvl w:ilvl="2">
+      <w:start w:val="1"/>
+      <w:numFmt w:val="decimal"/>
+      <w:lvlText w:val="%1.%2.%3."/>
+      <w:lvlJc w:val="left"/>
+      <w:pPr>
+        <w:ind w:left="1224" w:hanging="504"/>
+      </w:pPr>
+    </w:lvl>
+    <w:lvl w:ilvl="3">
+      <w:start w:val="1"/>
+      <w:numFmt w:val="decimal"/>
+      <w:lvlText w:val="%1.%2.%3.%4."/>
+      <w:lvlJc w:val="left"/>
+      <w:pPr>
+        <w:ind w:left="1728" w:hanging="648"/>
+      </w:pPr>
+    </w:lvl>
+    <w:lvl w:ilvl="4">
+      <w:start w:val="1"/>
+      <w:numFmt w:val="decimal"/>
+      <w:lvlText w:val="%1.%2.%3.%4.%5."/>
+      <w:lvlJc w:val="left"/>
+      <w:pPr>
+        <w:ind w:left="2232" w:hanging="792"/>
+      </w:pPr>
+    </w:lvl>
+    <w:lvl w:ilvl="5">
+      <w:start w:val="1"/>
+      <w:numFmt w:val="decimal"/>
+      <w:lvlText w:val="%1.%2.%3.%4.%5.%6."/>
+      <w:lvlJc w:val="left"/>
+      <w:pPr>
+        <w:ind w:left="2736" w:hanging="936"/>
+      </w:pPr>
+    </w:lvl>
+    <w:lvl w:ilvl="6">
+      <w:start w:val="1"/>
+      <w:numFmt w:val="decimal"/>
+      <w:lvlText w:val="%1.%2.%3.%4.%5.%6.%7."/>
+      <w:lvlJc w:val="left"/>
+      <w:pPr>
+        <w:ind w:left="3240" w:hanging="1080"/>
+      </w:pPr>
+    </w:lvl>
+    <w:lvl w:ilvl="7">
+      <w:start w:val="1"/>
+      <w:numFmt w:val="decimal"/>
+      <w:lvlText w:val="%1.%2.%3.%4.%5.%6.%7.%8."/>
+      <w:lvlJc w:val="left"/>
+      <w:pPr>
+        <w:ind w:left="3744" w:hanging="1224"/>
+      </w:pPr>
+    </w:lvl>
+    <w:lvl w:ilvl="8">
+      <w:start w:val="1"/>
+      <w:numFmt w:val="decimal"/>
+      <w:lvlText w:val="%1.%2.%3.%4.%5.%6.%7.%8.%9."/>
+      <w:lvlJc w:val="left"/>
+      <w:pPr>
+        <w:ind w:left="4320" w:hanging="1440"/>
+      </w:pPr>
+    </w:lvl>
+  </w:abstractNum>
+  <w:abstractNum w:abstractNumId="3" w15:restartNumberingAfterBreak="0">
     <w:nsid w:val="6EA21393"/>
     <w:multiLevelType w:val="hybridMultilevel"/>
     <w:tmpl w:val="362CC396"/>
@@ -5864,7 +6643,7 @@
       </w:rPr>
     </w:lvl>
   </w:abstractNum>
-  <w:abstractNum w:abstractNumId="3" w15:restartNumberingAfterBreak="0">
+  <w:abstractNum w:abstractNumId="4" w15:restartNumberingAfterBreak="0">
     <w:nsid w:val="72B84E98"/>
     <w:multiLevelType w:val="multilevel"/>
     <w:tmpl w:val="040E0025"/>
@@ -5960,7 +6739,7 @@
     </w:lvl>
   </w:abstractNum>
   <w:num w:numId="1">
-    <w:abstractNumId w:val="3"/>
+    <w:abstractNumId w:val="4"/>
   </w:num>
   <w:num w:numId="2">
     <w:abstractNumId w:val="1"/>
@@ -5969,6 +6748,9 @@
     <w:abstractNumId w:val="0"/>
   </w:num>
   <w:num w:numId="4">
+    <w:abstractNumId w:val="3"/>
+  </w:num>
+  <w:num w:numId="5">
     <w:abstractNumId w:val="2"/>
   </w:num>
 </w:numbering>
@@ -6983,6 +7765,148 @@
       <w:vertAlign w:val="superscript"/>
     </w:rPr>
   </w:style>
+  <w:style w:type="paragraph" w:styleId="Kpalrs">
+    <w:name w:val="caption"/>
+    <w:basedOn w:val="Norml"/>
+    <w:next w:val="Norml"/>
+    <w:uiPriority w:val="35"/>
+    <w:unhideWhenUsed/>
+    <w:qFormat/>
+    <w:rsid w:val="00800335"/>
+    <w:pPr>
+      <w:spacing w:after="200" w:line="240" w:lineRule="auto"/>
+    </w:pPr>
+    <w:rPr>
+      <w:i/>
+      <w:iCs/>
+      <w:color w:val="44546A" w:themeColor="text2"/>
+      <w:sz w:val="18"/>
+      <w:szCs w:val="18"/>
+    </w:rPr>
+  </w:style>
+  <w:style w:type="paragraph" w:customStyle="1" w:styleId="TmavezetSzerz">
+    <w:name w:val="TémavezetőSzerző"/>
+    <w:basedOn w:val="Norml"/>
+    <w:link w:val="TmavezetSzerzChar"/>
+    <w:rsid w:val="00FC0568"/>
+    <w:pPr>
+      <w:tabs>
+        <w:tab w:val="left" w:pos="5103"/>
+      </w:tabs>
+      <w:spacing w:after="200" w:line="360" w:lineRule="auto"/>
+      <w:jc w:val="both"/>
+    </w:pPr>
+    <w:rPr>
+      <w:rFonts w:asciiTheme="minorHAnsi" w:hAnsiTheme="minorHAnsi"/>
+      <w:b/>
+      <w:bCs/>
+      <w:u w:val="single"/>
+    </w:rPr>
+  </w:style>
+  <w:style w:type="character" w:customStyle="1" w:styleId="TmavezetSzerzChar">
+    <w:name w:val="TémavezetőSzerző Char"/>
+    <w:basedOn w:val="Bekezdsalapbettpusa"/>
+    <w:link w:val="TmavezetSzerz"/>
+    <w:rsid w:val="00FC0568"/>
+    <w:rPr>
+      <w:b/>
+      <w:bCs/>
+      <w:sz w:val="24"/>
+      <w:u w:val="single"/>
+    </w:rPr>
+  </w:style>
+  <w:style w:type="paragraph" w:customStyle="1" w:styleId="TVSzNevek">
+    <w:name w:val="TVSzNevek"/>
+    <w:basedOn w:val="TmavezetSzerz"/>
+    <w:link w:val="TVSzNevekChar"/>
+    <w:rsid w:val="00FC0568"/>
+    <w:rPr>
+      <w:b w:val="0"/>
+      <w:bCs w:val="0"/>
+    </w:rPr>
+  </w:style>
+  <w:style w:type="character" w:customStyle="1" w:styleId="TVSzNevekChar">
+    <w:name w:val="TVSzNevek Char"/>
+    <w:basedOn w:val="TmavezetSzerzChar"/>
+    <w:link w:val="TVSzNevek"/>
+    <w:rsid w:val="00FC0568"/>
+    <w:rPr>
+      <w:b w:val="0"/>
+      <w:bCs w:val="0"/>
+      <w:sz w:val="24"/>
+      <w:u w:val="single"/>
+    </w:rPr>
+  </w:style>
+  <w:style w:type="character" w:styleId="Jegyzethivatkozs">
+    <w:name w:val="annotation reference"/>
+    <w:basedOn w:val="Bekezdsalapbettpusa"/>
+    <w:uiPriority w:val="99"/>
+    <w:semiHidden/>
+    <w:unhideWhenUsed/>
+    <w:rsid w:val="00FC0568"/>
+    <w:rPr>
+      <w:sz w:val="16"/>
+      <w:szCs w:val="16"/>
+    </w:rPr>
+  </w:style>
+  <w:style w:type="paragraph" w:styleId="Jegyzetszveg">
+    <w:name w:val="annotation text"/>
+    <w:basedOn w:val="Norml"/>
+    <w:link w:val="JegyzetszvegChar"/>
+    <w:uiPriority w:val="99"/>
+    <w:unhideWhenUsed/>
+    <w:rsid w:val="00FC0568"/>
+    <w:pPr>
+      <w:spacing w:after="200" w:line="240" w:lineRule="auto"/>
+      <w:jc w:val="both"/>
+    </w:pPr>
+    <w:rPr>
+      <w:rFonts w:asciiTheme="minorHAnsi" w:hAnsiTheme="minorHAnsi"/>
+      <w:sz w:val="20"/>
+      <w:szCs w:val="20"/>
+    </w:rPr>
+  </w:style>
+  <w:style w:type="character" w:customStyle="1" w:styleId="JegyzetszvegChar">
+    <w:name w:val="Jegyzetszöveg Char"/>
+    <w:basedOn w:val="Bekezdsalapbettpusa"/>
+    <w:link w:val="Jegyzetszveg"/>
+    <w:uiPriority w:val="99"/>
+    <w:rsid w:val="00FC0568"/>
+    <w:rPr>
+      <w:sz w:val="20"/>
+      <w:szCs w:val="20"/>
+    </w:rPr>
+  </w:style>
+  <w:style w:type="paragraph" w:styleId="Buborkszveg">
+    <w:name w:val="Balloon Text"/>
+    <w:basedOn w:val="Norml"/>
+    <w:link w:val="BuborkszvegChar"/>
+    <w:uiPriority w:val="99"/>
+    <w:semiHidden/>
+    <w:unhideWhenUsed/>
+    <w:rsid w:val="00FC0568"/>
+    <w:pPr>
+      <w:spacing w:after="0" w:line="240" w:lineRule="auto"/>
+    </w:pPr>
+    <w:rPr>
+      <w:rFonts w:ascii="Segoe UI" w:hAnsi="Segoe UI" w:cs="Segoe UI"/>
+      <w:sz w:val="18"/>
+      <w:szCs w:val="18"/>
+    </w:rPr>
+  </w:style>
+  <w:style w:type="character" w:customStyle="1" w:styleId="BuborkszvegChar">
+    <w:name w:val="Buborékszöveg Char"/>
+    <w:basedOn w:val="Bekezdsalapbettpusa"/>
+    <w:link w:val="Buborkszveg"/>
+    <w:uiPriority w:val="99"/>
+    <w:semiHidden/>
+    <w:rsid w:val="00FC0568"/>
+    <w:rPr>
+      <w:rFonts w:ascii="Segoe UI" w:hAnsi="Segoe UI" w:cs="Segoe UI"/>
+      <w:sz w:val="18"/>
+      <w:szCs w:val="18"/>
+    </w:rPr>
+  </w:style>
 </w:styles>
 </file>
 
@@ -7286,7 +8210,7 @@
 </file>
 
 <file path=customXml/itemProps1.xml><?xml version="1.0" encoding="utf-8"?>
-<ds:datastoreItem xmlns:ds="http://schemas.openxmlformats.org/officeDocument/2006/customXml" ds:itemID="{C4548A97-044D-43B2-8A4F-04A526056756}">
+<ds:datastoreItem xmlns:ds="http://schemas.openxmlformats.org/officeDocument/2006/customXml" ds:itemID="{D6CCBDB4-5B5E-4B7D-9FCB-353ACBD98348}">
   <ds:schemaRefs>
     <ds:schemaRef ds:uri="http://schemas.openxmlformats.org/officeDocument/2006/bibliography"/>
   </ds:schemaRefs>

</xml_diff>